<commit_message>
updating use case 1 and use case 6 (sequence diagram)
Signed-off-by: Benoit Brayer <brayer.benoit@gmail.com>
</commit_message>
<xml_diff>
--- a/Documentation/Thesis/Thesis StreaMe - Benoit.docx
+++ b/Documentation/Thesis/Thesis StreaMe - Benoit.docx
@@ -438,9 +438,6 @@
                 </w:rPr>
                 <w:alias w:val="Date "/>
                 <w:id w:val="516659546"/>
-                <w:placeholder>
-                  <w:docPart w:val="E825E9E759FA4E118EABD021C2E3D5D1"/>
-                </w:placeholder>
                 <w:dataBinding w:prefixMappings="xmlns:ns0='http://schemas.microsoft.com/office/2006/coverPageProps'" w:xpath="/ns0:CoverPageProperties[1]/ns0:PublishDate[1]" w:storeItemID="{55AF091B-3C7A-41E3-B477-F2FDAA23CFDA}"/>
                 <w:date w:fullDate="2013-01-01T00:00:00Z">
                   <w:dateFormat w:val="dd/MM/yyyy"/>
@@ -6727,20 +6724,12 @@
         </w:rPr>
         <w:t xml:space="preserve"> on the “File” menu and click on the “create new project </w:t>
       </w:r>
-      <w:proofErr w:type="gramStart"/>
-      <w:r>
-        <w:rPr>
-          <w:lang w:val="en-IE"/>
-        </w:rPr>
-        <w:t>“</w:t>
-      </w:r>
-      <w:r>
-        <w:rPr>
-          <w:lang w:val="en-IE"/>
-        </w:rPr>
-        <w:t xml:space="preserve"> button</w:t>
-      </w:r>
-      <w:proofErr w:type="gramEnd"/>
+      <w:r>
+        <w:rPr>
+          <w:lang w:val="en-IE"/>
+        </w:rPr>
+        <w:t>“button</w:t>
+      </w:r>
       <w:r>
         <w:rPr>
           <w:lang w:val="en-IE"/>
@@ -6791,19 +6780,29 @@
         </w:rPr>
         <w:t xml:space="preserve">When starting a new project the sources available are automatically </w:t>
       </w:r>
-      <w:proofErr w:type="gramStart"/>
-      <w:r>
-        <w:rPr>
-          <w:lang w:val="en-IE"/>
-        </w:rPr>
-        <w:t>load</w:t>
-      </w:r>
-      <w:proofErr w:type="gramEnd"/>
-      <w:r>
-        <w:rPr>
-          <w:lang w:val="en-IE"/>
-        </w:rPr>
-        <w:t xml:space="preserve"> and appear in the sources list of the software</w:t>
+      <w:r>
+        <w:rPr>
+          <w:lang w:val="en-IE"/>
+        </w:rPr>
+        <w:t>loads</w:t>
+      </w:r>
+      <w:r>
+        <w:rPr>
+          <w:lang w:val="en-IE"/>
+        </w:rPr>
+        <w:t xml:space="preserve"> and </w:t>
+      </w:r>
+      <w:r>
+        <w:rPr>
+          <w:lang w:val="en-IE"/>
+        </w:rPr>
+        <w:t>appears</w:t>
+      </w:r>
+      <w:r>
+        <w:rPr>
+          <w:lang w:val="en-IE"/>
+        </w:rPr>
+        <w:t xml:space="preserve"> in the sources list of the software</w:t>
       </w:r>
     </w:p>
     <w:p>
@@ -7034,14 +7033,12 @@
         <w:br/>
         <w:t xml:space="preserve">A new window appear witch allow the user to configure the broadcasting platform parameters (size, format, bitrate, speed). The </w:t>
       </w:r>
-      <w:proofErr w:type="gramStart"/>
-      <w:r>
-        <w:rPr>
-          <w:lang w:val="en-IE"/>
-        </w:rPr>
-        <w:t>user validate</w:t>
-      </w:r>
-      <w:proofErr w:type="gramEnd"/>
+      <w:r>
+        <w:rPr>
+          <w:lang w:val="en-IE"/>
+        </w:rPr>
+        <w:t>user validates</w:t>
+      </w:r>
       <w:r>
         <w:rPr>
           <w:lang w:val="en-IE"/>
@@ -7086,14 +7083,12 @@
         </w:rPr>
         <w:t xml:space="preserve">After configuring the project, the user can save it into a file, which can be reuse later. All parameters defined can be saved in the file like the sources </w:t>
       </w:r>
-      <w:proofErr w:type="gramStart"/>
-      <w:r>
-        <w:rPr>
-          <w:lang w:val="en-IE"/>
-        </w:rPr>
-        <w:t>selected,</w:t>
-      </w:r>
-      <w:proofErr w:type="gramEnd"/>
+      <w:r>
+        <w:rPr>
+          <w:lang w:val="en-IE"/>
+        </w:rPr>
+        <w:t>selected</w:t>
+      </w:r>
       <w:r>
         <w:rPr>
           <w:lang w:val="en-IE"/>
@@ -7555,6 +7550,8 @@
               </w:rPr>
               <w:t>Controller</w:t>
             </w:r>
+            <w:bookmarkStart w:id="39" w:name="_GoBack"/>
+            <w:bookmarkEnd w:id="39"/>
           </w:p>
         </w:tc>
         <w:tc>
@@ -7999,196 +7996,190 @@
           <w:lang w:val="en-IE"/>
         </w:rPr>
       </w:pPr>
-      <w:bookmarkStart w:id="39" w:name="_Toc351030671"/>
+      <w:bookmarkStart w:id="40" w:name="_Toc351030671"/>
       <w:r>
         <w:rPr>
           <w:lang w:val="en-IE"/>
         </w:rPr>
         <w:t>Class Diagram</w:t>
-      </w:r>
-      <w:bookmarkEnd w:id="39"/>
-    </w:p>
-    <w:p>
-      <w:pPr>
-        <w:ind w:left="1416"/>
-        <w:rPr>
-          <w:lang w:val="en-IE"/>
-        </w:rPr>
-      </w:pPr>
-      <w:r>
-        <w:rPr>
-          <w:lang w:val="en-IE"/>
-        </w:rPr>
-        <w:t>Class diagram</w:t>
-      </w:r>
-      <w:r>
-        <w:rPr>
-          <w:lang w:val="en-IE"/>
-        </w:rPr>
-        <w:br w:type="page"/>
-      </w:r>
-    </w:p>
-    <w:p>
-      <w:pPr>
-        <w:pStyle w:val="Titre1"/>
-        <w:rPr>
-          <w:lang w:val="en-IE"/>
-        </w:rPr>
-      </w:pPr>
-      <w:bookmarkStart w:id="40" w:name="_Toc351030672"/>
-      <w:r>
-        <w:rPr>
-          <w:lang w:val="en-IE"/>
-        </w:rPr>
-        <w:lastRenderedPageBreak/>
-        <w:t>Chapter 5</w:t>
-      </w:r>
-      <w:r>
-        <w:rPr>
-          <w:lang w:val="en-IE"/>
-        </w:rPr>
-        <w:t>: Implementation</w:t>
       </w:r>
       <w:bookmarkEnd w:id="40"/>
     </w:p>
     <w:p>
       <w:pPr>
-        <w:pStyle w:val="Titre2"/>
-      </w:pPr>
-      <w:bookmarkStart w:id="41" w:name="_Toc351030673"/>
-      <w:r>
-        <w:t>Prototype Implementation</w:t>
+        <w:ind w:left="1416"/>
+        <w:rPr>
+          <w:lang w:val="en-IE"/>
+        </w:rPr>
+      </w:pPr>
+      <w:r>
+        <w:rPr>
+          <w:lang w:val="en-IE"/>
+        </w:rPr>
+        <w:t>Class diagram</w:t>
+      </w:r>
+      <w:r>
+        <w:rPr>
+          <w:lang w:val="en-IE"/>
+        </w:rPr>
+        <w:br w:type="page"/>
+      </w:r>
+    </w:p>
+    <w:p>
+      <w:pPr>
+        <w:pStyle w:val="Titre1"/>
+        <w:rPr>
+          <w:lang w:val="en-IE"/>
+        </w:rPr>
+      </w:pPr>
+      <w:bookmarkStart w:id="41" w:name="_Toc351030672"/>
+      <w:r>
+        <w:rPr>
+          <w:lang w:val="en-IE"/>
+        </w:rPr>
+        <w:lastRenderedPageBreak/>
+        <w:t>Chapter 5</w:t>
+      </w:r>
+      <w:r>
+        <w:rPr>
+          <w:lang w:val="en-IE"/>
+        </w:rPr>
+        <w:t>: Implementation</w:t>
       </w:r>
       <w:bookmarkEnd w:id="41"/>
     </w:p>
     <w:p>
       <w:pPr>
-        <w:ind w:left="360"/>
-        <w:rPr>
-          <w:lang w:val="en-IE"/>
-        </w:rPr>
-      </w:pPr>
-      <w:r>
-        <w:rPr>
-          <w:lang w:val="en-IE"/>
-        </w:rPr>
-        <w:t>One subpart for each main functionalities, explain of each is implemented</w:t>
-      </w:r>
+        <w:pStyle w:val="Titre2"/>
+      </w:pPr>
+      <w:bookmarkStart w:id="42" w:name="_Toc351030673"/>
+      <w:r>
+        <w:t>Prototype Implementation</w:t>
+      </w:r>
+      <w:bookmarkEnd w:id="42"/>
     </w:p>
     <w:p>
       <w:pPr>
-        <w:pStyle w:val="Titre3"/>
-        <w:rPr>
-          <w:lang w:val="en-IE"/>
-        </w:rPr>
-      </w:pPr>
-      <w:r>
-        <w:rPr>
-          <w:lang w:val="en-IE"/>
-        </w:rPr>
-        <w:t xml:space="preserve">Project File </w:t>
-      </w:r>
-      <w:r>
-        <w:rPr>
-          <w:lang w:val="en-IE"/>
-        </w:rPr>
-        <w:br/>
+        <w:ind w:left="360"/>
+        <w:rPr>
+          <w:lang w:val="en-IE"/>
+        </w:rPr>
+      </w:pPr>
+      <w:r>
+        <w:rPr>
+          <w:lang w:val="en-IE"/>
+        </w:rPr>
+        <w:t>One subpart for each main functionalities, explain of each is implemented</w:t>
       </w:r>
     </w:p>
     <w:p>
       <w:pPr>
-        <w:ind w:left="708" w:firstLine="708"/>
-        <w:rPr>
-          <w:lang w:val="en-GB"/>
-        </w:rPr>
-      </w:pPr>
-      <w:r>
-        <w:rPr>
-          <w:lang w:val="en-GB"/>
-        </w:rPr>
-        <w:t xml:space="preserve">For the storage of the project data we decided to use the XML file format to define our own </w:t>
-      </w:r>
-      <w:r>
-        <w:rPr>
-          <w:lang w:val="en-GB"/>
-        </w:rPr>
-        <w:t>file storage format policy</w:t>
-      </w:r>
-      <w:r>
-        <w:rPr>
-          <w:lang w:val="en-GB"/>
-        </w:rPr>
-        <w:t>. The goal of using this format is to make it readable also for humans using a simple text editor</w:t>
-      </w:r>
-      <w:r>
-        <w:rPr>
-          <w:lang w:val="en-GB"/>
-        </w:rPr>
-        <w:t xml:space="preserve"> to simplify the debugging</w:t>
-      </w:r>
-      <w:r>
-        <w:rPr>
-          <w:lang w:val="en-GB"/>
-        </w:rPr>
-        <w:t xml:space="preserve">. Indeed, using this standard an experimented user can easily understand what configuration was selected by </w:t>
-      </w:r>
-      <w:r>
-        <w:rPr>
-          <w:lang w:val="en-GB"/>
-        </w:rPr>
-        <w:t>reading</w:t>
-      </w:r>
-      <w:r>
-        <w:rPr>
-          <w:lang w:val="en-GB"/>
-        </w:rPr>
-        <w:t xml:space="preserve"> the project file. Also, the C++ framework we </w:t>
-      </w:r>
-      <w:r>
-        <w:rPr>
-          <w:lang w:val="en-GB"/>
-        </w:rPr>
-        <w:t xml:space="preserve">use (QT) include methods to create and read XML formatted </w:t>
-      </w:r>
-      <w:r>
-        <w:rPr>
-          <w:lang w:val="en-GB"/>
-        </w:rPr>
-        <w:t>files.</w:t>
-      </w:r>
-      <w:r>
-        <w:rPr>
-          <w:lang w:val="en-GB"/>
-        </w:rPr>
-        <w:t xml:space="preserve"> </w:t>
-      </w:r>
-      <w:r>
-        <w:rPr>
-          <w:lang w:val="en-GB"/>
-        </w:rPr>
-        <w:t>T</w:t>
-      </w:r>
-      <w:r>
-        <w:rPr>
-          <w:lang w:val="en-GB"/>
-        </w:rPr>
-        <w:t xml:space="preserve">hese included methods </w:t>
-      </w:r>
-      <w:r>
-        <w:rPr>
-          <w:lang w:val="en-GB"/>
-        </w:rPr>
-        <w:t>accentuate</w:t>
-      </w:r>
-      <w:r>
-        <w:rPr>
-          <w:lang w:val="en-GB"/>
-        </w:rPr>
-        <w:t>d our decision to use it because it also simplified the algorithm we had to perform to open a project from an existing project file.</w:t>
+        <w:pStyle w:val="Titre3"/>
+        <w:rPr>
+          <w:lang w:val="en-IE"/>
+        </w:rPr>
+      </w:pPr>
+      <w:r>
+        <w:rPr>
+          <w:lang w:val="en-IE"/>
+        </w:rPr>
+        <w:t xml:space="preserve">Project File </w:t>
+      </w:r>
+      <w:r>
+        <w:rPr>
+          <w:lang w:val="en-IE"/>
+        </w:rPr>
+        <w:br/>
       </w:r>
     </w:p>
     <w:p>
       <w:pPr>
+        <w:ind w:left="708" w:firstLine="708"/>
+        <w:rPr>
+          <w:lang w:val="en-GB"/>
+        </w:rPr>
+      </w:pPr>
+      <w:r>
+        <w:rPr>
+          <w:lang w:val="en-GB"/>
+        </w:rPr>
+        <w:t xml:space="preserve">For the storage of the project data we decided to use the XML file format to define our own </w:t>
+      </w:r>
+      <w:r>
+        <w:rPr>
+          <w:lang w:val="en-GB"/>
+        </w:rPr>
+        <w:t>file storage format policy</w:t>
+      </w:r>
+      <w:r>
+        <w:rPr>
+          <w:lang w:val="en-GB"/>
+        </w:rPr>
+        <w:t>. The goal of using this format is to make it readable also for humans using a simple text editor</w:t>
+      </w:r>
+      <w:r>
+        <w:rPr>
+          <w:lang w:val="en-GB"/>
+        </w:rPr>
+        <w:t xml:space="preserve"> to simplify the debugging</w:t>
+      </w:r>
+      <w:r>
+        <w:rPr>
+          <w:lang w:val="en-GB"/>
+        </w:rPr>
+        <w:t xml:space="preserve">. Indeed, using this standard an experimented user can easily understand what configuration was selected by </w:t>
+      </w:r>
+      <w:r>
+        <w:rPr>
+          <w:lang w:val="en-GB"/>
+        </w:rPr>
+        <w:t>reading</w:t>
+      </w:r>
+      <w:r>
+        <w:rPr>
+          <w:lang w:val="en-GB"/>
+        </w:rPr>
+        <w:t xml:space="preserve"> the project file. Also, the C++ framework we </w:t>
+      </w:r>
+      <w:r>
+        <w:rPr>
+          <w:lang w:val="en-GB"/>
+        </w:rPr>
+        <w:t xml:space="preserve">use (QT) include methods to create and read XML formatted </w:t>
+      </w:r>
+      <w:r>
+        <w:rPr>
+          <w:lang w:val="en-GB"/>
+        </w:rPr>
+        <w:t>files.</w:t>
+      </w:r>
+      <w:r>
+        <w:rPr>
+          <w:lang w:val="en-GB"/>
+        </w:rPr>
+        <w:t xml:space="preserve"> </w:t>
+      </w:r>
+      <w:r>
+        <w:rPr>
+          <w:lang w:val="en-GB"/>
+        </w:rPr>
+        <w:t>T</w:t>
+      </w:r>
+      <w:r>
+        <w:rPr>
+          <w:lang w:val="en-GB"/>
+        </w:rPr>
+        <w:t>hese included methods accentuate</w:t>
+      </w:r>
+      <w:r>
+        <w:rPr>
+          <w:lang w:val="en-GB"/>
+        </w:rPr>
+        <w:t>d our decision to use it because it also simplified the algorithm we had to perform to open a project from an existing project file.</w:t>
+      </w:r>
+    </w:p>
+    <w:p>
+      <w:pPr>
         <w:ind w:left="708"/>
         <w:rPr>
           <w:lang w:val="en-GB"/>
@@ -8278,8 +8269,6 @@
         </w:rPr>
         <w:t xml:space="preserve"> to open a project file because it </w:t>
       </w:r>
-      <w:bookmarkStart w:id="42" w:name="_GoBack"/>
-      <w:bookmarkEnd w:id="42"/>
       <w:r>
         <w:rPr>
           <w:lang w:val="en-GB"/>
@@ -8676,7 +8665,7 @@
                               <w:sz w:val="32"/>
                               <w:szCs w:val="40"/>
                             </w:rPr>
-                            <w:t>12</w:t>
+                            <w:t>14</w:t>
                           </w:r>
                           <w:r>
                             <w:rPr>
@@ -8763,7 +8752,7 @@
                         <w:sz w:val="32"/>
                         <w:szCs w:val="40"/>
                       </w:rPr>
-                      <w:t>12</w:t>
+                      <w:t>14</w:t>
                     </w:r>
                     <w:r>
                       <w:rPr>
@@ -9927,6 +9916,7 @@
   <w:style w:type="character" w:default="1" w:styleId="Policepardfaut">
     <w:name w:val="Default Paragraph Font"/>
     <w:uiPriority w:val="1"/>
+    <w:semiHidden/>
     <w:unhideWhenUsed/>
   </w:style>
   <w:style w:type="table" w:default="1" w:styleId="TableauNormal">
@@ -10334,6 +10324,74 @@
       <w:lang w:val="en-IE" w:eastAsia="en-IE"/>
     </w:rPr>
   </w:style>
+  <w:style w:type="character" w:styleId="Marquedecommentaire">
+    <w:name w:val="annotation reference"/>
+    <w:basedOn w:val="Policepardfaut"/>
+    <w:uiPriority w:val="99"/>
+    <w:semiHidden/>
+    <w:unhideWhenUsed/>
+    <w:rsid w:val="00DF7D7B"/>
+    <w:rPr>
+      <w:sz w:val="16"/>
+      <w:szCs w:val="16"/>
+    </w:rPr>
+  </w:style>
+  <w:style w:type="paragraph" w:styleId="Commentaire">
+    <w:name w:val="annotation text"/>
+    <w:basedOn w:val="Normal"/>
+    <w:link w:val="CommentaireCar"/>
+    <w:uiPriority w:val="99"/>
+    <w:semiHidden/>
+    <w:unhideWhenUsed/>
+    <w:rsid w:val="00DF7D7B"/>
+    <w:pPr>
+      <w:spacing w:line="240" w:lineRule="auto"/>
+    </w:pPr>
+    <w:rPr>
+      <w:sz w:val="20"/>
+      <w:szCs w:val="20"/>
+    </w:rPr>
+  </w:style>
+  <w:style w:type="character" w:customStyle="1" w:styleId="CommentaireCar">
+    <w:name w:val="Commentaire Car"/>
+    <w:basedOn w:val="Policepardfaut"/>
+    <w:link w:val="Commentaire"/>
+    <w:uiPriority w:val="99"/>
+    <w:semiHidden/>
+    <w:rsid w:val="00DF7D7B"/>
+    <w:rPr>
+      <w:sz w:val="20"/>
+      <w:szCs w:val="20"/>
+    </w:rPr>
+  </w:style>
+  <w:style w:type="paragraph" w:styleId="Objetducommentaire">
+    <w:name w:val="annotation subject"/>
+    <w:basedOn w:val="Commentaire"/>
+    <w:next w:val="Commentaire"/>
+    <w:link w:val="ObjetducommentaireCar"/>
+    <w:uiPriority w:val="99"/>
+    <w:semiHidden/>
+    <w:unhideWhenUsed/>
+    <w:rsid w:val="00DF7D7B"/>
+    <w:rPr>
+      <w:b/>
+      <w:bCs/>
+    </w:rPr>
+  </w:style>
+  <w:style w:type="character" w:customStyle="1" w:styleId="ObjetducommentaireCar">
+    <w:name w:val="Objet du commentaire Car"/>
+    <w:basedOn w:val="CommentaireCar"/>
+    <w:link w:val="Objetducommentaire"/>
+    <w:uiPriority w:val="99"/>
+    <w:semiHidden/>
+    <w:rsid w:val="00DF7D7B"/>
+    <w:rPr>
+      <w:b/>
+      <w:bCs/>
+      <w:sz w:val="20"/>
+      <w:szCs w:val="20"/>
+    </w:rPr>
+  </w:style>
 </w:styles>
 </file>
 
@@ -10746,6 +10804,7 @@
   <w:style w:type="character" w:default="1" w:styleId="Policepardfaut">
     <w:name w:val="Default Paragraph Font"/>
     <w:uiPriority w:val="1"/>
+    <w:semiHidden/>
     <w:unhideWhenUsed/>
   </w:style>
   <w:style w:type="table" w:default="1" w:styleId="TableauNormal">
@@ -11153,6 +11212,74 @@
       <w:lang w:val="en-IE" w:eastAsia="en-IE"/>
     </w:rPr>
   </w:style>
+  <w:style w:type="character" w:styleId="Marquedecommentaire">
+    <w:name w:val="annotation reference"/>
+    <w:basedOn w:val="Policepardfaut"/>
+    <w:uiPriority w:val="99"/>
+    <w:semiHidden/>
+    <w:unhideWhenUsed/>
+    <w:rsid w:val="00DF7D7B"/>
+    <w:rPr>
+      <w:sz w:val="16"/>
+      <w:szCs w:val="16"/>
+    </w:rPr>
+  </w:style>
+  <w:style w:type="paragraph" w:styleId="Commentaire">
+    <w:name w:val="annotation text"/>
+    <w:basedOn w:val="Normal"/>
+    <w:link w:val="CommentaireCar"/>
+    <w:uiPriority w:val="99"/>
+    <w:semiHidden/>
+    <w:unhideWhenUsed/>
+    <w:rsid w:val="00DF7D7B"/>
+    <w:pPr>
+      <w:spacing w:line="240" w:lineRule="auto"/>
+    </w:pPr>
+    <w:rPr>
+      <w:sz w:val="20"/>
+      <w:szCs w:val="20"/>
+    </w:rPr>
+  </w:style>
+  <w:style w:type="character" w:customStyle="1" w:styleId="CommentaireCar">
+    <w:name w:val="Commentaire Car"/>
+    <w:basedOn w:val="Policepardfaut"/>
+    <w:link w:val="Commentaire"/>
+    <w:uiPriority w:val="99"/>
+    <w:semiHidden/>
+    <w:rsid w:val="00DF7D7B"/>
+    <w:rPr>
+      <w:sz w:val="20"/>
+      <w:szCs w:val="20"/>
+    </w:rPr>
+  </w:style>
+  <w:style w:type="paragraph" w:styleId="Objetducommentaire">
+    <w:name w:val="annotation subject"/>
+    <w:basedOn w:val="Commentaire"/>
+    <w:next w:val="Commentaire"/>
+    <w:link w:val="ObjetducommentaireCar"/>
+    <w:uiPriority w:val="99"/>
+    <w:semiHidden/>
+    <w:unhideWhenUsed/>
+    <w:rsid w:val="00DF7D7B"/>
+    <w:rPr>
+      <w:b/>
+      <w:bCs/>
+    </w:rPr>
+  </w:style>
+  <w:style w:type="character" w:customStyle="1" w:styleId="ObjetducommentaireCar">
+    <w:name w:val="Objet du commentaire Car"/>
+    <w:basedOn w:val="CommentaireCar"/>
+    <w:link w:val="Objetducommentaire"/>
+    <w:uiPriority w:val="99"/>
+    <w:semiHidden/>
+    <w:rsid w:val="00DF7D7B"/>
+    <w:rPr>
+      <w:b/>
+      <w:bCs/>
+      <w:sz w:val="20"/>
+      <w:szCs w:val="20"/>
+    </w:rPr>
+  </w:style>
 </w:styles>
 </file>
 
@@ -11220,36 +11347,6 @@
         </w:p>
       </w:docPartBody>
     </w:docPart>
-    <w:docPart>
-      <w:docPartPr>
-        <w:name w:val="57244B269AAC455FB2C9380FAE2F4D3B"/>
-        <w:category>
-          <w:name w:val="Général"/>
-          <w:gallery w:val="placeholder"/>
-        </w:category>
-        <w:types>
-          <w:type w:val="bbPlcHdr"/>
-        </w:types>
-        <w:behaviors>
-          <w:behavior w:val="content"/>
-        </w:behaviors>
-        <w:guid w:val="{068DEDD4-8BE1-4CD9-9D59-118BADD58FC9}"/>
-      </w:docPartPr>
-      <w:docPartBody>
-        <w:p>
-          <w:pPr>
-            <w:pStyle w:val="57244B269AAC455FB2C9380FAE2F4D3B"/>
-          </w:pPr>
-          <w:r>
-            <w:rPr>
-              <w:b/>
-              <w:bCs/>
-            </w:rPr>
-            <w:t>[Nom de l’auteur]</w:t>
-          </w:r>
-        </w:p>
-      </w:docPartBody>
-    </w:docPart>
   </w:docParts>
 </w:glossaryDocument>
 </file>
@@ -11281,9 +11378,8 @@
     <w:panose1 w:val="020B0604030504040204"/>
     <w:charset w:val="00"/>
     <w:family w:val="swiss"/>
-    <w:notTrueType/>
     <w:pitch w:val="variable"/>
-    <w:sig w:usb0="00000003" w:usb1="00000000" w:usb2="00000000" w:usb3="00000000" w:csb0="00000001" w:csb1="00000000"/>
+    <w:sig w:usb0="E1002EFF" w:usb1="C000605B" w:usb2="00000029" w:usb3="00000000" w:csb0="000101FF" w:csb1="00000000"/>
   </w:font>
   <w:font w:name="Arial">
     <w:panose1 w:val="020B0604020202020204"/>
@@ -11312,6 +11408,7 @@
     <w:rsidRoot w:val="007056F6"/>
     <w:rsid w:val="0000446B"/>
     <w:rsid w:val="007056F6"/>
+    <w:rsid w:val="007E5BD6"/>
     <w:rsid w:val="00866497"/>
     <w:rsid w:val="00A979BA"/>
     <w:rsid w:val="00F23C79"/>
@@ -12120,7 +12217,7 @@
 </file>
 
 <file path=customXml/itemProps2.xml><?xml version="1.0" encoding="utf-8"?>
-<ds:datastoreItem xmlns:ds="http://schemas.openxmlformats.org/officeDocument/2006/customXml" ds:itemID="{7A59E619-063D-46A0-9752-190D837EFFF6}">
+<ds:datastoreItem xmlns:ds="http://schemas.openxmlformats.org/officeDocument/2006/customXml" ds:itemID="{F0CDCF6E-ED43-4895-9E1E-A4FE00885BCB}">
   <ds:schemaRefs>
     <ds:schemaRef ds:uri="http://schemas.openxmlformats.org/officeDocument/2006/bibliography"/>
   </ds:schemaRefs>

</xml_diff>

<commit_message>
Adding documentation on streame files (saving / xml syntaxe)
Signed-off-by: Benoit Brayer <brayer.benoit@gmail.com>
</commit_message>
<xml_diff>
--- a/Documentation/Thesis/Thesis StreaMe - Benoit.docx
+++ b/Documentation/Thesis/Thesis StreaMe - Benoit.docx
@@ -229,9 +229,6 @@
                 </w:rPr>
                 <w:alias w:val="Auteur"/>
                 <w:id w:val="15524260"/>
-                <w:placeholder>
-                  <w:docPart w:val="57244B269AAC455FB2C9380FAE2F4D3B"/>
-                </w:placeholder>
                 <w:dataBinding w:prefixMappings="xmlns:ns0='http://schemas.openxmlformats.org/package/2006/metadata/core-properties' xmlns:ns1='http://purl.org/dc/elements/1.1/'" w:xpath="/ns0:coreProperties[1]/ns1:creator[1]" w:storeItemID="{6C3C8BC8-F283-45AE-878A-BAB7291924A1}"/>
                 <w:text/>
               </w:sdtPr>
@@ -764,21 +761,21 @@
         <w:rPr>
           <w:lang w:val="en-IE"/>
         </w:rPr>
-        <w:t>Signed</w:t>
-      </w:r>
-      <w:proofErr w:type="gramStart"/>
-      <w:r>
-        <w:rPr>
-          <w:lang w:val="en-IE"/>
-        </w:rPr>
-        <w:t>:_</w:t>
-      </w:r>
-      <w:proofErr w:type="gramEnd"/>
-      <w:r>
-        <w:rPr>
-          <w:lang w:val="en-IE"/>
-        </w:rPr>
-        <w:t>_______________________</w:t>
+        <w:t>Signed:</w:t>
+      </w:r>
+      <w:ins w:id="1" w:author="ModM" w:date="2013-04-09T14:59:00Z">
+        <w:r>
+          <w:rPr>
+            <w:lang w:val="en-IE"/>
+          </w:rPr>
+          <w:t xml:space="preserve"> </w:t>
+        </w:r>
+      </w:ins>
+      <w:r>
+        <w:rPr>
+          <w:lang w:val="en-IE"/>
+        </w:rPr>
+        <w:t>________________________</w:t>
       </w:r>
       <w:r>
         <w:rPr>
@@ -846,7 +843,7 @@
         <w:br w:type="page"/>
       </w:r>
     </w:p>
-    <w:bookmarkStart w:id="1" w:name="_Toc351030633" w:displacedByCustomXml="next"/>
+    <w:bookmarkStart w:id="2" w:name="_Toc351030633" w:displacedByCustomXml="next"/>
     <w:sdt>
       <w:sdtPr>
         <w:rPr>
@@ -883,7 +880,7 @@
             </w:rPr>
             <w:t>Contents</w:t>
           </w:r>
-          <w:bookmarkEnd w:id="1"/>
+          <w:bookmarkEnd w:id="2"/>
         </w:p>
         <w:p>
           <w:pPr>
@@ -5833,7 +5830,7 @@
           <w:lang w:val="en-IE"/>
         </w:rPr>
       </w:pPr>
-      <w:bookmarkStart w:id="2" w:name="_Toc351030634"/>
+      <w:bookmarkStart w:id="3" w:name="_Toc351030634"/>
       <w:r>
         <w:rPr>
           <w:lang w:val="en-IE"/>
@@ -5841,7 +5838,7 @@
         <w:lastRenderedPageBreak/>
         <w:t>Illustration Table</w:t>
       </w:r>
-      <w:bookmarkEnd w:id="2"/>
+      <w:bookmarkEnd w:id="3"/>
     </w:p>
     <w:p>
       <w:pPr>
@@ -5982,7 +5979,7 @@
           <w:lang w:val="en-IE"/>
         </w:rPr>
       </w:pPr>
-      <w:bookmarkStart w:id="3" w:name="_Toc351030635"/>
+      <w:bookmarkStart w:id="4" w:name="_Toc351030635"/>
       <w:r>
         <w:rPr>
           <w:lang w:val="en-IE"/>
@@ -5990,17 +5987,17 @@
         <w:lastRenderedPageBreak/>
         <w:t>Chapter 1: Introduction</w:t>
       </w:r>
-      <w:bookmarkEnd w:id="3"/>
+      <w:bookmarkEnd w:id="4"/>
     </w:p>
     <w:p>
       <w:pPr>
         <w:pStyle w:val="Titre2"/>
       </w:pPr>
-      <w:bookmarkStart w:id="4" w:name="_Toc351030636"/>
+      <w:bookmarkStart w:id="5" w:name="_Toc351030636"/>
       <w:r>
         <w:t>Introduction</w:t>
       </w:r>
-      <w:bookmarkEnd w:id="4"/>
+      <w:bookmarkEnd w:id="5"/>
     </w:p>
     <w:p>
       <w:pPr>
@@ -6020,11 +6017,11 @@
       <w:pPr>
         <w:pStyle w:val="Titre2"/>
       </w:pPr>
-      <w:bookmarkStart w:id="5" w:name="_Toc351030637"/>
+      <w:bookmarkStart w:id="6" w:name="_Toc351030637"/>
       <w:r>
         <w:t>Project Design</w:t>
       </w:r>
-      <w:bookmarkEnd w:id="5"/>
+      <w:bookmarkEnd w:id="6"/>
     </w:p>
     <w:p>
       <w:pPr>
@@ -6044,11 +6041,11 @@
       <w:pPr>
         <w:pStyle w:val="Titre2"/>
       </w:pPr>
-      <w:bookmarkStart w:id="6" w:name="_Toc351030638"/>
+      <w:bookmarkStart w:id="7" w:name="_Toc351030638"/>
       <w:r>
         <w:t>Objectives</w:t>
       </w:r>
-      <w:bookmarkEnd w:id="6"/>
+      <w:bookmarkEnd w:id="7"/>
     </w:p>
     <w:p>
       <w:pPr>
@@ -6068,11 +6065,11 @@
       <w:pPr>
         <w:pStyle w:val="Titre2"/>
       </w:pPr>
-      <w:bookmarkStart w:id="7" w:name="_Toc351030639"/>
+      <w:bookmarkStart w:id="8" w:name="_Toc351030639"/>
       <w:r>
         <w:t>Motivation</w:t>
       </w:r>
-      <w:bookmarkEnd w:id="7"/>
+      <w:bookmarkEnd w:id="8"/>
     </w:p>
     <w:p>
       <w:pPr>
@@ -6085,11 +6082,11 @@
       <w:pPr>
         <w:pStyle w:val="Titre2"/>
       </w:pPr>
-      <w:bookmarkStart w:id="8" w:name="_Toc351030640"/>
+      <w:bookmarkStart w:id="9" w:name="_Toc351030640"/>
       <w:r>
         <w:t>Technologies</w:t>
       </w:r>
-      <w:bookmarkEnd w:id="8"/>
+      <w:bookmarkEnd w:id="9"/>
     </w:p>
     <w:p>
       <w:pPr>
@@ -6118,7 +6115,7 @@
           <w:lang w:val="en-IE"/>
         </w:rPr>
       </w:pPr>
-      <w:bookmarkStart w:id="9" w:name="_Toc351030641"/>
+      <w:bookmarkStart w:id="10" w:name="_Toc351030641"/>
       <w:r>
         <w:rPr>
           <w:lang w:val="en-IE"/>
@@ -6138,7 +6135,7 @@
         </w:rPr>
         <w:t xml:space="preserve"> Review</w:t>
       </w:r>
-      <w:bookmarkEnd w:id="9"/>
+      <w:bookmarkEnd w:id="10"/>
     </w:p>
     <w:p>
       <w:pPr>
@@ -6155,7 +6152,7 @@
           <w:lang w:val="en-IE"/>
         </w:rPr>
       </w:pPr>
-      <w:bookmarkStart w:id="10" w:name="_Toc351030642"/>
+      <w:bookmarkStart w:id="11" w:name="_Toc351030642"/>
       <w:r>
         <w:rPr>
           <w:lang w:val="en-IE"/>
@@ -6163,17 +6160,17 @@
         <w:lastRenderedPageBreak/>
         <w:t>Chapter 3: System Analysis</w:t>
       </w:r>
-      <w:bookmarkEnd w:id="10"/>
+      <w:bookmarkEnd w:id="11"/>
     </w:p>
     <w:p>
       <w:pPr>
         <w:pStyle w:val="Titre2"/>
       </w:pPr>
-      <w:bookmarkStart w:id="11" w:name="_Toc351030643"/>
+      <w:bookmarkStart w:id="12" w:name="_Toc351030643"/>
       <w:r>
         <w:t>Overview</w:t>
       </w:r>
-      <w:bookmarkEnd w:id="11"/>
+      <w:bookmarkEnd w:id="12"/>
     </w:p>
     <w:p>
       <w:pPr>
@@ -6186,7 +6183,61 @@
         <w:rPr>
           <w:lang w:val="en-IE"/>
         </w:rPr>
-        <w:t>Main objectives and key functionalities</w:t>
+        <w:t xml:space="preserve">Main objectives and key </w:t>
+      </w:r>
+      <w:commentRangeStart w:id="13"/>
+      <w:r>
+        <w:rPr>
+          <w:lang w:val="en-IE"/>
+        </w:rPr>
+        <w:t>functionalities</w:t>
+      </w:r>
+      <w:commentRangeEnd w:id="13"/>
+      <w:r>
+        <w:rPr>
+          <w:rStyle w:val="Marquedecommentaire"/>
+        </w:rPr>
+        <w:commentReference w:id="13"/>
+      </w:r>
+    </w:p>
+    <w:p>
+      <w:pPr>
+        <w:ind w:left="360"/>
+        <w:rPr>
+          <w:lang w:val="en-IE"/>
+        </w:rPr>
+      </w:pPr>
+      <w:r>
+        <w:rPr>
+          <w:lang w:val="en-IE"/>
+        </w:rPr>
+        <w:t xml:space="preserve">The system must be capable of capturing video from camera such as a webcam and </w:t>
+      </w:r>
+      <w:r>
+        <w:rPr>
+          <w:lang w:val="en-IE"/>
+        </w:rPr>
+        <w:t>audio</w:t>
+      </w:r>
+      <w:r>
+        <w:rPr>
+          <w:lang w:val="en-IE"/>
+        </w:rPr>
+        <w:t xml:space="preserve"> from a microphone of a computer and send a video and audio stream to a broadcasting platform to play it in live.</w:t>
+      </w:r>
+    </w:p>
+    <w:p>
+      <w:pPr>
+        <w:ind w:left="360"/>
+        <w:rPr>
+          <w:lang w:val="en-IE"/>
+        </w:rPr>
+      </w:pPr>
+      <w:r>
+        <w:rPr>
+          <w:lang w:val="en-IE"/>
+        </w:rPr>
+        <w:t>In order to address these issues six key elements were defined:</w:t>
       </w:r>
     </w:p>
     <w:p>
@@ -6209,6 +6260,26 @@
     </w:p>
     <w:p>
       <w:pPr>
+        <w:ind w:left="708"/>
+        <w:rPr>
+          <w:lang w:val="en-IE"/>
+        </w:rPr>
+      </w:pPr>
+      <w:r>
+        <w:rPr>
+          <w:lang w:val="en-IE"/>
+        </w:rPr>
+        <w:t>The application must be capable to assist the user for the creation of a new project.</w:t>
+      </w:r>
+      <w:r>
+        <w:rPr>
+          <w:lang w:val="en-IE"/>
+        </w:rPr>
+        <w:t xml:space="preserve"> Also the application must give the possibility to save and load configurations to the user by using project files.</w:t>
+      </w:r>
+    </w:p>
+    <w:p>
+      <w:pPr>
         <w:pStyle w:val="Paragraphedeliste"/>
         <w:numPr>
           <w:ilvl w:val="0"/>
@@ -6222,7 +6293,75 @@
         <w:rPr>
           <w:lang w:val="en-IE"/>
         </w:rPr>
-        <w:t>Configure the streaming platform and parameters</w:t>
+        <w:t>Configure parameters</w:t>
+      </w:r>
+    </w:p>
+    <w:p>
+      <w:pPr>
+        <w:ind w:left="708"/>
+        <w:rPr>
+          <w:lang w:val="en-IE"/>
+        </w:rPr>
+      </w:pPr>
+      <w:r>
+        <w:rPr>
+          <w:lang w:val="en-IE"/>
+        </w:rPr>
+        <w:t xml:space="preserve">The possibility of </w:t>
+      </w:r>
+      <w:r>
+        <w:rPr>
+          <w:lang w:val="en-IE"/>
+        </w:rPr>
+        <w:t xml:space="preserve">fully </w:t>
+      </w:r>
+      <w:r>
+        <w:rPr>
+          <w:lang w:val="en-IE"/>
+        </w:rPr>
+        <w:t>configur</w:t>
+      </w:r>
+      <w:r>
+        <w:rPr>
+          <w:lang w:val="en-IE"/>
+        </w:rPr>
+        <w:t>e</w:t>
+      </w:r>
+      <w:r>
+        <w:rPr>
+          <w:lang w:val="en-IE"/>
+        </w:rPr>
+        <w:t xml:space="preserve"> the </w:t>
+      </w:r>
+      <w:r>
+        <w:rPr>
+          <w:lang w:val="en-IE"/>
+        </w:rPr>
+        <w:t xml:space="preserve">audio and video </w:t>
+      </w:r>
+      <w:r>
+        <w:rPr>
+          <w:lang w:val="en-IE"/>
+        </w:rPr>
+        <w:t xml:space="preserve">quality, </w:t>
+      </w:r>
+      <w:r>
+        <w:rPr>
+          <w:lang w:val="en-IE"/>
+        </w:rPr>
+        <w:t xml:space="preserve">and </w:t>
+      </w:r>
+      <w:r>
+        <w:rPr>
+          <w:lang w:val="en-IE"/>
+        </w:rPr>
+        <w:t>the size of frames before sending the s</w:t>
+      </w:r>
+      <w:r>
+        <w:rPr>
+          <w:lang w:val="en-IE"/>
+        </w:rPr>
+        <w:t>tream must be given to the user but an simplified configuration must be available for  users based on the user internet broadband speed.</w:t>
       </w:r>
     </w:p>
     <w:p>
@@ -6245,6 +6384,26 @@
     </w:p>
     <w:p>
       <w:pPr>
+        <w:ind w:left="708"/>
+        <w:rPr>
+          <w:lang w:val="en-IE"/>
+        </w:rPr>
+      </w:pPr>
+      <w:r>
+        <w:rPr>
+          <w:lang w:val="en-IE"/>
+        </w:rPr>
+        <w:t xml:space="preserve">Adding video and audio source must be easy and </w:t>
+      </w:r>
+      <w:r>
+        <w:rPr>
+          <w:lang w:val="en-IE"/>
+        </w:rPr>
+        <w:t>intuitive.</w:t>
+      </w:r>
+    </w:p>
+    <w:p>
+      <w:pPr>
         <w:pStyle w:val="Paragraphedeliste"/>
         <w:numPr>
           <w:ilvl w:val="0"/>
@@ -6263,6 +6422,20 @@
     </w:p>
     <w:p>
       <w:pPr>
+        <w:ind w:left="708"/>
+        <w:rPr>
+          <w:lang w:val="en-IE"/>
+        </w:rPr>
+      </w:pPr>
+      <w:r>
+        <w:rPr>
+          <w:lang w:val="en-IE"/>
+        </w:rPr>
+        <w:t xml:space="preserve">Sending audio and video to the broadcasting platform must be automatically available when the platform parameters are filled in. </w:t>
+      </w:r>
+    </w:p>
+    <w:p>
+      <w:pPr>
         <w:pStyle w:val="Paragraphedeliste"/>
         <w:numPr>
           <w:ilvl w:val="0"/>
@@ -6281,6 +6454,26 @@
     </w:p>
     <w:p>
       <w:pPr>
+        <w:ind w:left="708"/>
+        <w:rPr>
+          <w:lang w:val="en-IE"/>
+        </w:rPr>
+      </w:pPr>
+      <w:r>
+        <w:rPr>
+          <w:lang w:val="en-IE"/>
+        </w:rPr>
+        <w:t xml:space="preserve">A </w:t>
+      </w:r>
+      <w:r>
+        <w:rPr>
+          <w:lang w:val="en-IE"/>
+        </w:rPr>
+        <w:t>player must be present into the interface to show the content which is currently streaming.</w:t>
+      </w:r>
+    </w:p>
+    <w:p>
+      <w:pPr>
         <w:pStyle w:val="Paragraphedeliste"/>
         <w:numPr>
           <w:ilvl w:val="0"/>
@@ -6299,19 +6492,47 @@
     </w:p>
     <w:p>
       <w:pPr>
+        <w:ind w:left="708"/>
+        <w:rPr>
+          <w:lang w:val="en-IE"/>
+        </w:rPr>
+      </w:pPr>
+      <w:r>
+        <w:rPr>
+          <w:lang w:val="en-IE"/>
+        </w:rPr>
+        <w:t xml:space="preserve">Feedback on the streaming must be given to the user into the interface. </w:t>
+      </w:r>
+    </w:p>
+    <w:p>
+      <w:pPr>
+        <w:rPr>
+          <w:lang w:val="en-IE"/>
+        </w:rPr>
+      </w:pPr>
+      <w:r>
+        <w:rPr>
+          <w:lang w:val="en-IE"/>
+        </w:rPr>
+        <w:br w:type="page"/>
+      </w:r>
+    </w:p>
+    <w:p>
+      <w:pPr>
         <w:pStyle w:val="Titre3"/>
         <w:rPr>
           <w:lang w:val="en-IE"/>
         </w:rPr>
       </w:pPr>
-      <w:bookmarkStart w:id="12" w:name="_Toc351030644"/>
-      <w:r>
-        <w:rPr>
-          <w:lang w:val="en-IE"/>
-        </w:rPr>
+      <w:bookmarkStart w:id="14" w:name="_Toc351030644"/>
+      <w:r>
+        <w:rPr>
+          <w:lang w:val="en-IE"/>
+        </w:rPr>
+        <w:lastRenderedPageBreak/>
         <w:t>Uses case</w:t>
       </w:r>
-      <w:bookmarkEnd w:id="12"/>
+      <w:bookmarkEnd w:id="14"/>
     </w:p>
     <w:p>
       <w:pPr>
@@ -6348,7 +6569,7 @@
                     <pic:cNvPicPr/>
                   </pic:nvPicPr>
                   <pic:blipFill>
-                    <a:blip r:embed="rId10">
+                    <a:blip r:embed="rId11">
                       <a:extLst>
                         <a:ext uri="{28A0092B-C50C-407E-A947-70E740481C1C}">
                           <a14:useLocalDpi xmlns:a14="http://schemas.microsoft.com/office/drawing/2010/main" val="0"/>
@@ -6467,11 +6688,403 @@
       <w:pPr>
         <w:pStyle w:val="Titre2"/>
       </w:pPr>
-      <w:bookmarkStart w:id="13" w:name="_Toc351030645"/>
+      <w:bookmarkStart w:id="15" w:name="_Toc351030645"/>
       <w:r>
         <w:t>Functional requirements</w:t>
       </w:r>
-      <w:bookmarkEnd w:id="13"/>
+      <w:bookmarkEnd w:id="15"/>
+    </w:p>
+    <w:p>
+      <w:pPr>
+        <w:pStyle w:val="Titre3"/>
+        <w:rPr>
+          <w:lang w:val="en-IE"/>
+        </w:rPr>
+      </w:pPr>
+      <w:r>
+        <w:rPr>
+          <w:lang w:val="en-IE"/>
+        </w:rPr>
+        <w:t>Store the project</w:t>
+      </w:r>
+    </w:p>
+    <w:p>
+      <w:pPr>
+        <w:ind w:left="708"/>
+        <w:rPr>
+          <w:lang w:val="en-IE"/>
+        </w:rPr>
+      </w:pPr>
+    </w:p>
+    <w:p>
+      <w:pPr>
+        <w:pStyle w:val="Paragraphedeliste"/>
+        <w:numPr>
+          <w:ilvl w:val="0"/>
+          <w:numId w:val="11"/>
+        </w:numPr>
+        <w:rPr>
+          <w:lang w:val="en-IE"/>
+        </w:rPr>
+      </w:pPr>
+      <w:r>
+        <w:rPr>
+          <w:lang w:val="en-IE"/>
+        </w:rPr>
+        <w:t xml:space="preserve">Ensure the application can access the repertory where the </w:t>
+      </w:r>
+      <w:r>
+        <w:rPr>
+          <w:lang w:val="en-IE"/>
+        </w:rPr>
+        <w:t>user wants</w:t>
+      </w:r>
+      <w:r>
+        <w:rPr>
+          <w:lang w:val="en-IE"/>
+        </w:rPr>
+        <w:t xml:space="preserve"> to save the project.</w:t>
+      </w:r>
+    </w:p>
+    <w:p>
+      <w:pPr>
+        <w:pStyle w:val="Paragraphedeliste"/>
+        <w:numPr>
+          <w:ilvl w:val="0"/>
+          <w:numId w:val="11"/>
+        </w:numPr>
+        <w:rPr>
+          <w:lang w:val="en-IE"/>
+        </w:rPr>
+      </w:pPr>
+      <w:r>
+        <w:rPr>
+          <w:lang w:val="en-IE"/>
+        </w:rPr>
+        <w:t>Ensure the project file is not corrupted</w:t>
+      </w:r>
+      <w:r>
+        <w:rPr>
+          <w:lang w:val="en-IE"/>
+        </w:rPr>
+        <w:t xml:space="preserve"> when the application have to load it.</w:t>
+      </w:r>
+    </w:p>
+    <w:p>
+      <w:pPr>
+        <w:pStyle w:val="Titre3"/>
+        <w:rPr>
+          <w:lang w:val="en-IE"/>
+        </w:rPr>
+      </w:pPr>
+      <w:bookmarkStart w:id="16" w:name="_Toc351030647"/>
+      <w:r>
+        <w:rPr>
+          <w:lang w:val="en-IE"/>
+        </w:rPr>
+        <w:t xml:space="preserve">Configure </w:t>
+      </w:r>
+      <w:r>
+        <w:rPr>
+          <w:lang w:val="en-IE"/>
+        </w:rPr>
+        <w:t>the streaming</w:t>
+      </w:r>
+      <w:r>
+        <w:rPr>
+          <w:lang w:val="en-IE"/>
+        </w:rPr>
+        <w:t xml:space="preserve"> platform and parameters</w:t>
+      </w:r>
+      <w:bookmarkEnd w:id="16"/>
+    </w:p>
+    <w:p>
+      <w:pPr>
+        <w:rPr>
+          <w:lang w:val="en-IE"/>
+        </w:rPr>
+      </w:pPr>
+    </w:p>
+    <w:p>
+      <w:pPr>
+        <w:pStyle w:val="Paragraphedeliste"/>
+        <w:numPr>
+          <w:ilvl w:val="0"/>
+          <w:numId w:val="10"/>
+        </w:numPr>
+        <w:rPr>
+          <w:lang w:val="en-IE"/>
+        </w:rPr>
+      </w:pPr>
+      <w:r>
+        <w:rPr>
+          <w:lang w:val="en-IE"/>
+        </w:rPr>
+        <w:t>Ensure to allow only coherent values using combo-box widgets and set a range of values for the upload broadband speed selection.</w:t>
+      </w:r>
+    </w:p>
+    <w:p>
+      <w:pPr>
+        <w:pStyle w:val="Paragraphedeliste"/>
+        <w:numPr>
+          <w:ilvl w:val="0"/>
+          <w:numId w:val="10"/>
+        </w:numPr>
+        <w:rPr>
+          <w:lang w:val="en-IE"/>
+        </w:rPr>
+      </w:pPr>
+      <w:r>
+        <w:rPr>
+          <w:lang w:val="en-IE"/>
+        </w:rPr>
+        <w:t>Ensure to limit the allowed platform to the platform where the application is able to stream to.</w:t>
+      </w:r>
+    </w:p>
+    <w:p>
+      <w:pPr>
+        <w:pStyle w:val="Titre3"/>
+        <w:rPr>
+          <w:lang w:val="en-IE"/>
+        </w:rPr>
+      </w:pPr>
+      <w:bookmarkStart w:id="17" w:name="_Toc351030648"/>
+      <w:r>
+        <w:rPr>
+          <w:lang w:val="en-IE"/>
+        </w:rPr>
+        <w:t>Add media sources into the project</w:t>
+      </w:r>
+      <w:bookmarkEnd w:id="17"/>
+    </w:p>
+    <w:p>
+      <w:pPr>
+        <w:ind w:left="708"/>
+        <w:rPr>
+          <w:lang w:val="en-IE"/>
+        </w:rPr>
+      </w:pPr>
+    </w:p>
+    <w:p>
+      <w:pPr>
+        <w:pStyle w:val="Paragraphedeliste"/>
+        <w:numPr>
+          <w:ilvl w:val="0"/>
+          <w:numId w:val="9"/>
+        </w:numPr>
+        <w:rPr>
+          <w:lang w:val="en-IE"/>
+        </w:rPr>
+      </w:pPr>
+      <w:r>
+        <w:rPr>
+          <w:lang w:val="en-IE"/>
+        </w:rPr>
+        <w:t xml:space="preserve">Ensure to not add two times the same source to the used source </w:t>
+      </w:r>
+    </w:p>
+    <w:p>
+      <w:pPr>
+        <w:pStyle w:val="Paragraphedeliste"/>
+        <w:numPr>
+          <w:ilvl w:val="0"/>
+          <w:numId w:val="9"/>
+        </w:numPr>
+        <w:rPr>
+          <w:lang w:val="en-IE"/>
+        </w:rPr>
+      </w:pPr>
+      <w:r>
+        <w:rPr>
+          <w:lang w:val="en-IE"/>
+        </w:rPr>
+        <w:t>Ensure that the is only one source for each type of source (video and audio)</w:t>
+      </w:r>
+    </w:p>
+    <w:p>
+      <w:pPr>
+        <w:pStyle w:val="Titre3"/>
+        <w:rPr>
+          <w:lang w:val="en-IE"/>
+        </w:rPr>
+      </w:pPr>
+      <w:bookmarkStart w:id="18" w:name="_Toc351030649"/>
+      <w:r>
+        <w:rPr>
+          <w:lang w:val="en-IE"/>
+        </w:rPr>
+        <w:t>Send the stream to a server</w:t>
+      </w:r>
+      <w:bookmarkEnd w:id="18"/>
+    </w:p>
+    <w:p>
+      <w:pPr>
+        <w:ind w:left="708"/>
+        <w:rPr>
+          <w:lang w:val="en-IE"/>
+        </w:rPr>
+      </w:pPr>
+    </w:p>
+    <w:p>
+      <w:pPr>
+        <w:pStyle w:val="Paragraphedeliste"/>
+        <w:numPr>
+          <w:ilvl w:val="0"/>
+          <w:numId w:val="7"/>
+        </w:numPr>
+        <w:rPr>
+          <w:lang w:val="en-IE"/>
+        </w:rPr>
+      </w:pPr>
+      <w:r>
+        <w:rPr>
+          <w:lang w:val="en-IE"/>
+        </w:rPr>
+        <w:t xml:space="preserve">Ensure that image and video codecs are the codecs allowed by the broadcasting </w:t>
+      </w:r>
+      <w:r>
+        <w:rPr>
+          <w:lang w:val="en-IE"/>
+        </w:rPr>
+        <w:lastRenderedPageBreak/>
+        <w:t>platforms</w:t>
+      </w:r>
+    </w:p>
+    <w:p>
+      <w:pPr>
+        <w:pStyle w:val="Paragraphedeliste"/>
+        <w:numPr>
+          <w:ilvl w:val="0"/>
+          <w:numId w:val="7"/>
+        </w:numPr>
+        <w:rPr>
+          <w:lang w:val="en-IE"/>
+        </w:rPr>
+      </w:pPr>
+      <w:r>
+        <w:rPr>
+          <w:lang w:val="en-IE"/>
+        </w:rPr>
+        <w:t xml:space="preserve">Ensure to ask the user if something is wrong with the broadcasting platform like a bad streaming key, the broadcasting platform server down, no source defined </w:t>
+      </w:r>
+      <w:r>
+        <w:rPr>
+          <w:lang w:val="en-IE"/>
+        </w:rPr>
+        <w:t>as used</w:t>
+      </w:r>
+      <w:r>
+        <w:rPr>
+          <w:lang w:val="en-IE"/>
+        </w:rPr>
+        <w:t>.</w:t>
+      </w:r>
+    </w:p>
+    <w:p>
+      <w:pPr>
+        <w:pStyle w:val="Titre3"/>
+        <w:rPr>
+          <w:lang w:val="en-IE"/>
+        </w:rPr>
+      </w:pPr>
+      <w:bookmarkStart w:id="19" w:name="_Toc351030650"/>
+      <w:r>
+        <w:rPr>
+          <w:lang w:val="en-IE"/>
+        </w:rPr>
+        <w:t>Display stream in the software</w:t>
+      </w:r>
+      <w:bookmarkEnd w:id="19"/>
+    </w:p>
+    <w:p>
+      <w:pPr>
+        <w:ind w:left="708"/>
+        <w:rPr>
+          <w:lang w:val="en-IE"/>
+        </w:rPr>
+      </w:pPr>
+    </w:p>
+    <w:p>
+      <w:pPr>
+        <w:pStyle w:val="Paragraphedeliste"/>
+        <w:numPr>
+          <w:ilvl w:val="0"/>
+          <w:numId w:val="8"/>
+        </w:numPr>
+        <w:rPr>
+          <w:lang w:val="en-IE"/>
+        </w:rPr>
+      </w:pPr>
+      <w:r>
+        <w:rPr>
+          <w:lang w:val="en-IE"/>
+        </w:rPr>
+        <w:t>Use a Queue store each video and audio to play in the player and automatically reload this queue to keep playing the streaming since the streamin</w:t>
+      </w:r>
+      <w:r>
+        <w:rPr>
+          <w:lang w:val="en-IE"/>
+        </w:rPr>
+        <w:t>g was not stopped</w:t>
+      </w:r>
+    </w:p>
+    <w:p>
+      <w:pPr>
+        <w:pStyle w:val="Titre3"/>
+        <w:rPr>
+          <w:lang w:val="en-IE"/>
+        </w:rPr>
+      </w:pPr>
+      <w:bookmarkStart w:id="20" w:name="_Toc351030651"/>
+      <w:r>
+        <w:rPr>
+          <w:lang w:val="en-IE"/>
+        </w:rPr>
+        <w:t>Display feedback of the streaming</w:t>
+      </w:r>
+      <w:bookmarkEnd w:id="20"/>
+    </w:p>
+    <w:p>
+      <w:pPr>
+        <w:rPr>
+          <w:lang w:val="en-IE"/>
+        </w:rPr>
+      </w:pPr>
+    </w:p>
+    <w:p>
+      <w:pPr>
+        <w:pStyle w:val="Paragraphedeliste"/>
+        <w:numPr>
+          <w:ilvl w:val="0"/>
+          <w:numId w:val="12"/>
+        </w:numPr>
+        <w:rPr>
+          <w:lang w:val="en-IE"/>
+        </w:rPr>
+      </w:pPr>
+      <w:r>
+        <w:rPr>
+          <w:lang w:val="en-IE"/>
+        </w:rPr>
+        <w:t xml:space="preserve">Ensure to display every useful feedback into the interface and to filter every useless feedback. </w:t>
+      </w:r>
+    </w:p>
+    <w:p>
+      <w:pPr>
+        <w:rPr>
+          <w:lang w:val="en-IE"/>
+        </w:rPr>
+      </w:pPr>
+    </w:p>
+    <w:p>
+      <w:pPr>
+        <w:pStyle w:val="Titre2"/>
+      </w:pPr>
+      <w:bookmarkStart w:id="21" w:name="_Toc351030652"/>
+      <w:r>
+        <w:t>Use Cases</w:t>
+      </w:r>
+      <w:bookmarkEnd w:id="21"/>
     </w:p>
     <w:p>
       <w:pPr>
@@ -6484,21 +7097,13 @@
         <w:rPr>
           <w:lang w:val="en-IE"/>
         </w:rPr>
-        <w:t xml:space="preserve">One </w:t>
-      </w:r>
-      <w:proofErr w:type="gramStart"/>
-      <w:r>
-        <w:rPr>
-          <w:lang w:val="en-IE"/>
-        </w:rPr>
-        <w:t>for each main functionalities</w:t>
-      </w:r>
-      <w:proofErr w:type="gramEnd"/>
-      <w:r>
-        <w:rPr>
-          <w:lang w:val="en-IE"/>
-        </w:rPr>
-        <w:t xml:space="preserve"> of the project</w:t>
+        <w:t>For each use case</w:t>
+      </w:r>
+      <w:r>
+        <w:rPr>
+          <w:lang w:val="en-IE"/>
+        </w:rPr>
+        <w:t>: description, diagrams (main use case first)</w:t>
       </w:r>
     </w:p>
     <w:p>
@@ -6508,195 +7113,14 @@
           <w:lang w:val="en-IE"/>
         </w:rPr>
       </w:pPr>
-      <w:bookmarkStart w:id="14" w:name="_Toc351030646"/>
-      <w:r>
-        <w:rPr>
-          <w:lang w:val="en-IE"/>
-        </w:rPr>
-        <w:t>Create a project</w:t>
-      </w:r>
-      <w:bookmarkEnd w:id="14"/>
-    </w:p>
-    <w:p>
-      <w:pPr>
-        <w:rPr>
-          <w:lang w:val="en-IE"/>
-        </w:rPr>
-      </w:pPr>
-    </w:p>
-    <w:p>
-      <w:pPr>
-        <w:pStyle w:val="Titre3"/>
-        <w:rPr>
-          <w:lang w:val="en-IE"/>
-        </w:rPr>
-      </w:pPr>
-      <w:bookmarkStart w:id="15" w:name="_Toc351030647"/>
-      <w:r>
-        <w:rPr>
-          <w:lang w:val="en-IE"/>
-        </w:rPr>
-        <w:t xml:space="preserve">Configure </w:t>
-      </w:r>
-      <w:r>
-        <w:rPr>
-          <w:lang w:val="en-IE"/>
-        </w:rPr>
-        <w:t>the streaming</w:t>
-      </w:r>
-      <w:r>
-        <w:rPr>
-          <w:lang w:val="en-IE"/>
-        </w:rPr>
-        <w:t xml:space="preserve"> platform and parameters</w:t>
-      </w:r>
-      <w:bookmarkEnd w:id="15"/>
-    </w:p>
-    <w:p>
-      <w:pPr>
-        <w:rPr>
-          <w:lang w:val="en-IE"/>
-        </w:rPr>
-      </w:pPr>
-    </w:p>
-    <w:p>
-      <w:pPr>
-        <w:pStyle w:val="Titre3"/>
-        <w:rPr>
-          <w:lang w:val="en-IE"/>
-        </w:rPr>
-      </w:pPr>
-      <w:bookmarkStart w:id="16" w:name="_Toc351030648"/>
-      <w:r>
-        <w:rPr>
-          <w:lang w:val="en-IE"/>
-        </w:rPr>
-        <w:t>Add media sources into the project</w:t>
-      </w:r>
-      <w:bookmarkEnd w:id="16"/>
-    </w:p>
-    <w:p>
-      <w:pPr>
-        <w:rPr>
-          <w:lang w:val="en-IE"/>
-        </w:rPr>
-      </w:pPr>
-    </w:p>
-    <w:p>
-      <w:pPr>
-        <w:pStyle w:val="Titre3"/>
-        <w:rPr>
-          <w:lang w:val="en-IE"/>
-        </w:rPr>
-      </w:pPr>
-      <w:bookmarkStart w:id="17" w:name="_Toc351030649"/>
-      <w:r>
-        <w:rPr>
-          <w:lang w:val="en-IE"/>
-        </w:rPr>
-        <w:t>Send the stream to a server</w:t>
-      </w:r>
-      <w:bookmarkEnd w:id="17"/>
-    </w:p>
-    <w:p>
-      <w:pPr>
-        <w:rPr>
-          <w:lang w:val="en-IE"/>
-        </w:rPr>
-      </w:pPr>
-    </w:p>
-    <w:p>
-      <w:pPr>
-        <w:pStyle w:val="Titre3"/>
-        <w:rPr>
-          <w:lang w:val="en-IE"/>
-        </w:rPr>
-      </w:pPr>
-      <w:bookmarkStart w:id="18" w:name="_Toc351030650"/>
-      <w:r>
-        <w:rPr>
-          <w:lang w:val="en-IE"/>
-        </w:rPr>
-        <w:lastRenderedPageBreak/>
-        <w:t>Display stream in the software</w:t>
-      </w:r>
-      <w:bookmarkEnd w:id="18"/>
-    </w:p>
-    <w:p>
-      <w:pPr>
-        <w:rPr>
-          <w:lang w:val="en-IE"/>
-        </w:rPr>
-      </w:pPr>
-    </w:p>
-    <w:p>
-      <w:pPr>
-        <w:pStyle w:val="Titre3"/>
-        <w:rPr>
-          <w:lang w:val="en-IE"/>
-        </w:rPr>
-      </w:pPr>
-      <w:bookmarkStart w:id="19" w:name="_Toc351030651"/>
-      <w:r>
-        <w:rPr>
-          <w:lang w:val="en-IE"/>
-        </w:rPr>
-        <w:t>Display feedback of the streaming</w:t>
-      </w:r>
-      <w:bookmarkEnd w:id="19"/>
-    </w:p>
-    <w:p>
-      <w:pPr>
-        <w:rPr>
-          <w:lang w:val="en-IE"/>
-        </w:rPr>
-      </w:pPr>
-    </w:p>
-    <w:p>
-      <w:pPr>
-        <w:pStyle w:val="Titre2"/>
-      </w:pPr>
-      <w:bookmarkStart w:id="20" w:name="_Toc351030652"/>
-      <w:r>
-        <w:t>Use Cases</w:t>
-      </w:r>
-      <w:bookmarkEnd w:id="20"/>
-    </w:p>
-    <w:p>
-      <w:pPr>
-        <w:ind w:left="360"/>
-        <w:rPr>
-          <w:lang w:val="en-IE"/>
-        </w:rPr>
-      </w:pPr>
-      <w:r>
-        <w:rPr>
-          <w:lang w:val="en-IE"/>
-        </w:rPr>
-        <w:t>For each use case</w:t>
-      </w:r>
-      <w:r>
-        <w:rPr>
-          <w:lang w:val="en-IE"/>
-        </w:rPr>
-        <w:t>: description, diagrams (main use case first)</w:t>
-      </w:r>
-    </w:p>
-    <w:p>
-      <w:pPr>
-        <w:pStyle w:val="Titre3"/>
-        <w:rPr>
-          <w:lang w:val="en-IE"/>
-        </w:rPr>
-      </w:pPr>
-      <w:bookmarkStart w:id="21" w:name="_Toc351030653"/>
+      <w:bookmarkStart w:id="22" w:name="_Toc351030653"/>
       <w:r>
         <w:rPr>
           <w:lang w:val="en-IE"/>
         </w:rPr>
         <w:t>Create a new project</w:t>
       </w:r>
-      <w:bookmarkEnd w:id="21"/>
+      <w:bookmarkEnd w:id="22"/>
     </w:p>
     <w:p>
       <w:pPr>
@@ -6758,14 +7182,14 @@
           <w:lang w:val="en-IE"/>
         </w:rPr>
       </w:pPr>
-      <w:bookmarkStart w:id="22" w:name="_Toc351030654"/>
+      <w:bookmarkStart w:id="23" w:name="_Toc351030654"/>
       <w:r>
         <w:rPr>
           <w:lang w:val="en-IE"/>
         </w:rPr>
         <w:t>Load the source available</w:t>
       </w:r>
-      <w:bookmarkEnd w:id="22"/>
+      <w:bookmarkEnd w:id="23"/>
     </w:p>
     <w:p>
       <w:pPr>
@@ -6812,14 +7236,14 @@
           <w:lang w:val="en-IE"/>
         </w:rPr>
       </w:pPr>
-      <w:bookmarkStart w:id="23" w:name="_Toc351030655"/>
+      <w:bookmarkStart w:id="24" w:name="_Toc351030655"/>
       <w:r>
         <w:rPr>
           <w:lang w:val="en-IE"/>
         </w:rPr>
         <w:t>Add a source into the project</w:t>
       </w:r>
-      <w:bookmarkEnd w:id="23"/>
+      <w:bookmarkEnd w:id="24"/>
     </w:p>
     <w:p>
       <w:pPr>
@@ -6878,14 +7302,14 @@
           <w:lang w:val="en-IE"/>
         </w:rPr>
       </w:pPr>
-      <w:bookmarkStart w:id="24" w:name="_Toc351030656"/>
+      <w:bookmarkStart w:id="25" w:name="_Toc351030656"/>
       <w:r>
         <w:rPr>
           <w:lang w:val="en-IE"/>
         </w:rPr>
         <w:t>Remove a source from the project</w:t>
       </w:r>
-      <w:bookmarkEnd w:id="24"/>
+      <w:bookmarkEnd w:id="25"/>
     </w:p>
     <w:p>
       <w:pPr>
@@ -6920,14 +7344,14 @@
           <w:lang w:val="en-IE"/>
         </w:rPr>
       </w:pPr>
-      <w:bookmarkStart w:id="25" w:name="_Toc351030657"/>
+      <w:bookmarkStart w:id="26" w:name="_Toc351030657"/>
       <w:r>
         <w:rPr>
           <w:lang w:val="en-IE"/>
         </w:rPr>
         <w:t>Choose a broadcasting platform</w:t>
       </w:r>
-      <w:bookmarkEnd w:id="25"/>
+      <w:bookmarkEnd w:id="26"/>
     </w:p>
     <w:p>
       <w:pPr>
@@ -6983,14 +7407,15 @@
           <w:lang w:val="en-IE"/>
         </w:rPr>
       </w:pPr>
-      <w:bookmarkStart w:id="26" w:name="_Toc351030658"/>
-      <w:r>
-        <w:rPr>
-          <w:lang w:val="en-IE"/>
-        </w:rPr>
+      <w:bookmarkStart w:id="27" w:name="_Toc351030658"/>
+      <w:r>
+        <w:rPr>
+          <w:lang w:val="en-IE"/>
+        </w:rPr>
+        <w:lastRenderedPageBreak/>
         <w:t>Configure the streaming parameters</w:t>
       </w:r>
-      <w:bookmarkEnd w:id="26"/>
+      <w:bookmarkEnd w:id="27"/>
     </w:p>
     <w:p>
       <w:pPr>
@@ -7060,15 +7485,14 @@
           <w:lang w:val="en-IE"/>
         </w:rPr>
       </w:pPr>
-      <w:bookmarkStart w:id="27" w:name="_Toc351030659"/>
-      <w:r>
-        <w:rPr>
-          <w:lang w:val="en-IE"/>
-        </w:rPr>
-        <w:lastRenderedPageBreak/>
+      <w:bookmarkStart w:id="28" w:name="_Toc351030659"/>
+      <w:r>
+        <w:rPr>
+          <w:lang w:val="en-IE"/>
+        </w:rPr>
         <w:t>Save the project</w:t>
       </w:r>
-      <w:bookmarkEnd w:id="27"/>
+      <w:bookmarkEnd w:id="28"/>
     </w:p>
     <w:p>
       <w:pPr>
@@ -7122,14 +7546,14 @@
           <w:lang w:val="en-IE"/>
         </w:rPr>
       </w:pPr>
-      <w:bookmarkStart w:id="28" w:name="_Toc351030660"/>
+      <w:bookmarkStart w:id="29" w:name="_Toc351030660"/>
       <w:r>
         <w:rPr>
           <w:lang w:val="en-IE"/>
         </w:rPr>
         <w:t>Open a project</w:t>
       </w:r>
-      <w:bookmarkEnd w:id="28"/>
+      <w:bookmarkEnd w:id="29"/>
     </w:p>
     <w:p>
       <w:pPr>
@@ -7180,14 +7604,14 @@
           <w:lang w:val="en-IE"/>
         </w:rPr>
       </w:pPr>
-      <w:bookmarkStart w:id="29" w:name="_Toc351030661"/>
+      <w:bookmarkStart w:id="30" w:name="_Toc351030661"/>
       <w:r>
         <w:rPr>
           <w:lang w:val="en-IE"/>
         </w:rPr>
         <w:t>Start streaming</w:t>
       </w:r>
-      <w:bookmarkEnd w:id="29"/>
+      <w:bookmarkEnd w:id="30"/>
     </w:p>
     <w:p>
       <w:pPr>
@@ -7222,14 +7646,14 @@
           <w:lang w:val="en-IE"/>
         </w:rPr>
       </w:pPr>
-      <w:bookmarkStart w:id="30" w:name="_Toc351030662"/>
+      <w:bookmarkStart w:id="31" w:name="_Toc351030662"/>
       <w:r>
         <w:rPr>
           <w:lang w:val="en-IE"/>
         </w:rPr>
         <w:t>Stop streaming</w:t>
       </w:r>
-      <w:bookmarkEnd w:id="30"/>
+      <w:bookmarkEnd w:id="31"/>
     </w:p>
     <w:p>
       <w:pPr>
@@ -7264,14 +7688,14 @@
           <w:lang w:val="en-IE"/>
         </w:rPr>
       </w:pPr>
-      <w:bookmarkStart w:id="31" w:name="_Toc351030663"/>
+      <w:bookmarkStart w:id="32" w:name="_Toc351030663"/>
       <w:r>
         <w:rPr>
           <w:lang w:val="en-IE"/>
         </w:rPr>
         <w:t>Streaming display</w:t>
       </w:r>
-      <w:bookmarkEnd w:id="31"/>
+      <w:bookmarkEnd w:id="32"/>
     </w:p>
     <w:p>
       <w:pPr>
@@ -7294,14 +7718,14 @@
           <w:lang w:val="en-IE"/>
         </w:rPr>
       </w:pPr>
-      <w:bookmarkStart w:id="32" w:name="_Toc351030664"/>
+      <w:bookmarkStart w:id="33" w:name="_Toc351030664"/>
       <w:r>
         <w:rPr>
           <w:lang w:val="en-IE"/>
         </w:rPr>
         <w:t>Streaming feedback</w:t>
       </w:r>
-      <w:bookmarkEnd w:id="32"/>
+      <w:bookmarkEnd w:id="33"/>
     </w:p>
     <w:p>
       <w:pPr>
@@ -7330,7 +7754,7 @@
           <w:lang w:val="en-IE"/>
         </w:rPr>
       </w:pPr>
-      <w:bookmarkStart w:id="33" w:name="_Toc351030665"/>
+      <w:bookmarkStart w:id="34" w:name="_Toc351030665"/>
       <w:r>
         <w:rPr>
           <w:lang w:val="en-IE"/>
@@ -7344,17 +7768,17 @@
         </w:rPr>
         <w:t>: System Design</w:t>
       </w:r>
-      <w:bookmarkEnd w:id="33"/>
+      <w:bookmarkEnd w:id="34"/>
     </w:p>
     <w:p>
       <w:pPr>
         <w:pStyle w:val="Titre2"/>
       </w:pPr>
-      <w:bookmarkStart w:id="34" w:name="_Toc351030666"/>
+      <w:bookmarkStart w:id="35" w:name="_Toc351030666"/>
       <w:r>
         <w:t>User Interface Design</w:t>
       </w:r>
-      <w:bookmarkEnd w:id="34"/>
+      <w:bookmarkEnd w:id="35"/>
     </w:p>
     <w:p>
       <w:pPr>
@@ -7374,11 +7798,11 @@
       <w:pPr>
         <w:pStyle w:val="Titre2"/>
       </w:pPr>
-      <w:bookmarkStart w:id="35" w:name="_Toc351030667"/>
+      <w:bookmarkStart w:id="36" w:name="_Toc351030667"/>
       <w:r>
         <w:t>Functional Design</w:t>
       </w:r>
-      <w:bookmarkEnd w:id="35"/>
+      <w:bookmarkEnd w:id="36"/>
     </w:p>
     <w:p>
       <w:pPr>
@@ -7399,20 +7823,45 @@
         </w:rPr>
         <w:t>on of the interactions (</w:t>
       </w:r>
-      <w:hyperlink r:id="rId11" w:tooltip="Interaction overview diagram" w:history="1">
-        <w:r>
-          <w:rPr>
-            <w:rStyle w:val="Lienhypertexte"/>
-            <w:rFonts w:ascii="Arial" w:hAnsi="Arial" w:cs="Arial"/>
-            <w:color w:val="0B0080"/>
-            <w:sz w:val="18"/>
-            <w:szCs w:val="18"/>
-            <w:shd w:val="clear" w:color="auto" w:fill="FFFFFF"/>
-            <w:lang w:val="en-IE"/>
-          </w:rPr>
-          <w:t>Interaction overview diagram</w:t>
-        </w:r>
-      </w:hyperlink>
+      <w:r>
+        <w:fldChar w:fldCharType="begin"/>
+      </w:r>
+      <w:r>
+        <w:rPr>
+          <w:lang w:val="en-GB"/>
+          <w:rPrChange w:id="37" w:author="ModM" w:date="2013-04-09T14:59:00Z">
+            <w:rPr/>
+          </w:rPrChange>
+        </w:rPr>
+        <w:instrText xml:space="preserve"> HYPERLINK "http://en.wikipedia.org/wiki/Interaction_overview_diagram" \o "Interaction overview diagram" </w:instrText>
+      </w:r>
+      <w:r>
+        <w:fldChar w:fldCharType="separate"/>
+      </w:r>
+      <w:r>
+        <w:rPr>
+          <w:rStyle w:val="Lienhypertexte"/>
+          <w:rFonts w:ascii="Arial" w:hAnsi="Arial" w:cs="Arial"/>
+          <w:color w:val="0B0080"/>
+          <w:sz w:val="18"/>
+          <w:szCs w:val="18"/>
+          <w:shd w:val="clear" w:color="auto" w:fill="FFFFFF"/>
+          <w:lang w:val="en-IE"/>
+        </w:rPr>
+        <w:t>Interaction overview diagram</w:t>
+      </w:r>
+      <w:r>
+        <w:rPr>
+          <w:rStyle w:val="Lienhypertexte"/>
+          <w:rFonts w:ascii="Arial" w:hAnsi="Arial" w:cs="Arial"/>
+          <w:color w:val="0B0080"/>
+          <w:sz w:val="18"/>
+          <w:szCs w:val="18"/>
+          <w:shd w:val="clear" w:color="auto" w:fill="FFFFFF"/>
+          <w:lang w:val="en-IE"/>
+        </w:rPr>
+        <w:fldChar w:fldCharType="end"/>
+      </w:r>
       <w:r>
         <w:rPr>
           <w:lang w:val="en-IE"/>
@@ -7424,11 +7873,11 @@
       <w:pPr>
         <w:pStyle w:val="Titre2"/>
       </w:pPr>
-      <w:bookmarkStart w:id="36" w:name="_Toc351030668"/>
+      <w:bookmarkStart w:id="38" w:name="_Toc351030668"/>
       <w:r>
         <w:t>Classes Design</w:t>
       </w:r>
-      <w:bookmarkEnd w:id="36"/>
+      <w:bookmarkEnd w:id="38"/>
     </w:p>
     <w:p>
       <w:pPr>
@@ -7437,14 +7886,14 @@
           <w:lang w:val="en-IE"/>
         </w:rPr>
       </w:pPr>
-      <w:bookmarkStart w:id="37" w:name="_Toc351030669"/>
+      <w:bookmarkStart w:id="39" w:name="_Toc351030669"/>
       <w:r>
         <w:rPr>
           <w:lang w:val="en-IE"/>
         </w:rPr>
         <w:t>Design Pattern MVC</w:t>
       </w:r>
-      <w:bookmarkEnd w:id="37"/>
+      <w:bookmarkEnd w:id="39"/>
     </w:p>
     <w:p>
       <w:pPr>
@@ -7467,14 +7916,14 @@
           <w:lang w:val="en-IE"/>
         </w:rPr>
       </w:pPr>
-      <w:bookmarkStart w:id="38" w:name="_Toc351030670"/>
+      <w:bookmarkStart w:id="40" w:name="_Toc351030670"/>
       <w:r>
         <w:rPr>
           <w:lang w:val="en-IE"/>
         </w:rPr>
         <w:t>Overall Class Diagram</w:t>
       </w:r>
-      <w:bookmarkEnd w:id="38"/>
+      <w:bookmarkEnd w:id="40"/>
     </w:p>
     <w:p>
       <w:pPr>
@@ -7550,8 +7999,6 @@
               </w:rPr>
               <w:t>Controller</w:t>
             </w:r>
-            <w:bookmarkStart w:id="39" w:name="_GoBack"/>
-            <w:bookmarkEnd w:id="39"/>
           </w:p>
         </w:tc>
         <w:tc>
@@ -7996,14 +8443,14 @@
           <w:lang w:val="en-IE"/>
         </w:rPr>
       </w:pPr>
-      <w:bookmarkStart w:id="40" w:name="_Toc351030671"/>
+      <w:bookmarkStart w:id="41" w:name="_Toc351030671"/>
       <w:r>
         <w:rPr>
           <w:lang w:val="en-IE"/>
         </w:rPr>
         <w:t>Class Diagram</w:t>
       </w:r>
-      <w:bookmarkEnd w:id="40"/>
+      <w:bookmarkEnd w:id="41"/>
     </w:p>
     <w:p>
       <w:pPr>
@@ -8032,7 +8479,7 @@
           <w:lang w:val="en-IE"/>
         </w:rPr>
       </w:pPr>
-      <w:bookmarkStart w:id="41" w:name="_Toc351030672"/>
+      <w:bookmarkStart w:id="42" w:name="_Toc351030672"/>
       <w:r>
         <w:rPr>
           <w:lang w:val="en-IE"/>
@@ -8046,17 +8493,17 @@
         </w:rPr>
         <w:t>: Implementation</w:t>
       </w:r>
-      <w:bookmarkEnd w:id="41"/>
+      <w:bookmarkEnd w:id="42"/>
     </w:p>
     <w:p>
       <w:pPr>
         <w:pStyle w:val="Titre2"/>
       </w:pPr>
-      <w:bookmarkStart w:id="42" w:name="_Toc351030673"/>
+      <w:bookmarkStart w:id="43" w:name="_Toc351030673"/>
       <w:r>
         <w:t>Prototype Implementation</w:t>
       </w:r>
-      <w:bookmarkEnd w:id="42"/>
+      <w:bookmarkEnd w:id="43"/>
     </w:p>
     <w:p>
       <w:pPr>
@@ -8069,7 +8516,21 @@
         <w:rPr>
           <w:lang w:val="en-IE"/>
         </w:rPr>
-        <w:t>One subpart for each main functionalities, explain of each is implemented</w:t>
+        <w:t xml:space="preserve">One subpart for each main functionalities, explain of each is </w:t>
+      </w:r>
+      <w:commentRangeStart w:id="44"/>
+      <w:r>
+        <w:rPr>
+          <w:lang w:val="en-IE"/>
+        </w:rPr>
+        <w:t>implemented</w:t>
+      </w:r>
+      <w:commentRangeEnd w:id="44"/>
+      <w:r>
+        <w:rPr>
+          <w:rStyle w:val="Marquedecommentaire"/>
+        </w:rPr>
+        <w:commentReference w:id="44"/>
       </w:r>
     </w:p>
     <w:p>
@@ -8091,6 +8552,8 @@
         </w:rPr>
         <w:br/>
       </w:r>
+      <w:bookmarkStart w:id="45" w:name="_GoBack"/>
+      <w:bookmarkEnd w:id="45"/>
     </w:p>
     <w:p>
       <w:pPr>
@@ -8284,19 +8747,601 @@
     </w:p>
     <w:p>
       <w:pPr>
+        <w:keepNext/>
+        <w:ind w:left="708"/>
+      </w:pPr>
+      <w:r>
+        <w:rPr>
+          <w:noProof/>
+          <w:lang w:val="fr-BE" w:eastAsia="fr-BE"/>
+        </w:rPr>
+        <w:drawing>
+          <wp:inline distT="0" distB="0" distL="0" distR="0" wp14:anchorId="18FD8893" wp14:editId="516D4160">
+            <wp:extent cx="3959380" cy="3524250"/>
+            <wp:effectExtent l="133350" t="95250" r="155575" b="171450"/>
+            <wp:docPr id="3" name="Image 3"/>
+            <wp:cNvGraphicFramePr>
+              <a:graphicFrameLocks xmlns:a="http://schemas.openxmlformats.org/drawingml/2006/main" noChangeAspect="1"/>
+            </wp:cNvGraphicFramePr>
+            <a:graphic xmlns:a="http://schemas.openxmlformats.org/drawingml/2006/main">
+              <a:graphicData uri="http://schemas.openxmlformats.org/drawingml/2006/picture">
+                <pic:pic xmlns:pic="http://schemas.openxmlformats.org/drawingml/2006/picture">
+                  <pic:nvPicPr>
+                    <pic:cNvPr id="0" name="Example of project file.png"/>
+                    <pic:cNvPicPr/>
+                  </pic:nvPicPr>
+                  <pic:blipFill>
+                    <a:blip r:embed="rId12">
+                      <a:extLst>
+                        <a:ext uri="{28A0092B-C50C-407E-A947-70E740481C1C}">
+                          <a14:useLocalDpi xmlns:a14="http://schemas.microsoft.com/office/drawing/2010/main" val="0"/>
+                        </a:ext>
+                      </a:extLst>
+                    </a:blip>
+                    <a:stretch>
+                      <a:fillRect/>
+                    </a:stretch>
+                  </pic:blipFill>
+                  <pic:spPr>
+                    <a:xfrm>
+                      <a:off x="0" y="0"/>
+                      <a:ext cx="3961834" cy="3526434"/>
+                    </a:xfrm>
+                    <a:prstGeom prst="rect">
+                      <a:avLst/>
+                    </a:prstGeom>
+                    <a:solidFill>
+                      <a:srgbClr val="FFFFFF">
+                        <a:shade val="85000"/>
+                      </a:srgbClr>
+                    </a:solidFill>
+                    <a:ln w="88900" cap="sq">
+                      <a:solidFill>
+                        <a:srgbClr val="FFFFFF"/>
+                      </a:solidFill>
+                      <a:miter lim="800000"/>
+                    </a:ln>
+                    <a:effectLst>
+                      <a:outerShdw blurRad="55000" dist="18000" dir="5400000" algn="tl" rotWithShape="0">
+                        <a:srgbClr val="000000">
+                          <a:alpha val="40000"/>
+                        </a:srgbClr>
+                      </a:outerShdw>
+                    </a:effectLst>
+                    <a:scene3d>
+                      <a:camera prst="orthographicFront"/>
+                      <a:lightRig rig="twoPt" dir="t">
+                        <a:rot lat="0" lon="0" rev="7200000"/>
+                      </a:lightRig>
+                    </a:scene3d>
+                    <a:sp3d>
+                      <a:bevelT w="25400" h="19050"/>
+                      <a:contourClr>
+                        <a:srgbClr val="FFFFFF"/>
+                      </a:contourClr>
+                    </a:sp3d>
+                  </pic:spPr>
+                </pic:pic>
+              </a:graphicData>
+            </a:graphic>
+          </wp:inline>
+        </w:drawing>
+      </w:r>
+    </w:p>
+    <w:p>
+      <w:pPr>
+        <w:pStyle w:val="Lgende"/>
+        <w:rPr>
+          <w:lang w:val="en-GB"/>
+        </w:rPr>
+      </w:pPr>
+      <w:r>
+        <w:rPr>
+          <w:lang w:val="en-GB"/>
+        </w:rPr>
+        <w:t xml:space="preserve">Figure </w:t>
+      </w:r>
+      <w:r>
+        <w:fldChar w:fldCharType="begin"/>
+      </w:r>
+      <w:r>
+        <w:rPr>
+          <w:lang w:val="en-GB"/>
+        </w:rPr>
+        <w:instrText xml:space="preserve"> SEQ Figure \* ARABIC </w:instrText>
+      </w:r>
+      <w:r>
+        <w:fldChar w:fldCharType="separate"/>
+      </w:r>
+      <w:r>
+        <w:rPr>
+          <w:noProof/>
+          <w:lang w:val="en-GB"/>
+        </w:rPr>
+        <w:t>2</w:t>
+      </w:r>
+      <w:r>
+        <w:fldChar w:fldCharType="end"/>
+      </w:r>
+      <w:r>
+        <w:rPr>
+          <w:lang w:val="en-GB"/>
+        </w:rPr>
+        <w:t xml:space="preserve"> E</w:t>
+      </w:r>
+      <w:r>
+        <w:rPr>
+          <w:lang w:val="en-GB"/>
+        </w:rPr>
+        <w:t>xample of project file</w:t>
+      </w:r>
+    </w:p>
+    <w:p>
+      <w:pPr>
+        <w:rPr>
+          <w:lang w:val="en-GB"/>
+        </w:rPr>
+      </w:pPr>
+      <w:r>
+        <w:rPr>
+          <w:lang w:val="en-GB"/>
+        </w:rPr>
+        <w:br w:type="page"/>
+      </w:r>
+    </w:p>
+    <w:p>
+      <w:pPr>
+        <w:rPr>
+          <w:lang w:val="en-GB"/>
+        </w:rPr>
+      </w:pPr>
+      <w:r>
+        <w:rPr>
+          <w:lang w:val="en-GB"/>
+        </w:rPr>
+        <w:lastRenderedPageBreak/>
+        <w:t>Into this storage file we choose</w:t>
+      </w:r>
+      <w:r>
+        <w:rPr>
+          <w:lang w:val="en-GB"/>
+        </w:rPr>
+        <w:t xml:space="preserve"> to store each part of what defined the project itself.</w:t>
+      </w:r>
+    </w:p>
+    <w:p>
+      <w:pPr>
+        <w:rPr>
+          <w:lang w:val="en-GB"/>
+        </w:rPr>
+      </w:pPr>
+      <w:r>
+        <w:rPr>
+          <w:noProof/>
+          <w:lang w:val="fr-BE" w:eastAsia="fr-BE"/>
+        </w:rPr>
+        <w:drawing>
+          <wp:inline distT="0" distB="0" distL="0" distR="0">
+            <wp:extent cx="4914900" cy="199911"/>
+            <wp:effectExtent l="19050" t="19050" r="0" b="10160"/>
+            <wp:docPr id="4" name="Image 4"/>
+            <wp:cNvGraphicFramePr>
+              <a:graphicFrameLocks xmlns:a="http://schemas.openxmlformats.org/drawingml/2006/main" noChangeAspect="1"/>
+            </wp:cNvGraphicFramePr>
+            <a:graphic xmlns:a="http://schemas.openxmlformats.org/drawingml/2006/main">
+              <a:graphicData uri="http://schemas.openxmlformats.org/drawingml/2006/picture">
+                <pic:pic xmlns:pic="http://schemas.openxmlformats.org/drawingml/2006/picture">
+                  <pic:nvPicPr>
+                    <pic:cNvPr id="0" name="xml-header.png"/>
+                    <pic:cNvPicPr/>
+                  </pic:nvPicPr>
+                  <pic:blipFill>
+                    <a:blip r:embed="rId13">
+                      <a:extLst>
+                        <a:ext uri="{28A0092B-C50C-407E-A947-70E740481C1C}">
+                          <a14:useLocalDpi xmlns:a14="http://schemas.microsoft.com/office/drawing/2010/main" val="0"/>
+                        </a:ext>
+                      </a:extLst>
+                    </a:blip>
+                    <a:stretch>
+                      <a:fillRect/>
+                    </a:stretch>
+                  </pic:blipFill>
+                  <pic:spPr>
+                    <a:xfrm>
+                      <a:off x="0" y="0"/>
+                      <a:ext cx="4913275" cy="199845"/>
+                    </a:xfrm>
+                    <a:prstGeom prst="rect">
+                      <a:avLst/>
+                    </a:prstGeom>
+                    <a:noFill/>
+                    <a:ln>
+                      <a:solidFill>
+                        <a:schemeClr val="tx1"/>
+                      </a:solidFill>
+                    </a:ln>
+                  </pic:spPr>
+                </pic:pic>
+              </a:graphicData>
+            </a:graphic>
+          </wp:inline>
+        </w:drawing>
+      </w:r>
+    </w:p>
+    <w:p>
+      <w:pPr>
+        <w:rPr>
+          <w:lang w:val="en-GB"/>
+        </w:rPr>
+      </w:pPr>
+      <w:r>
+        <w:rPr>
+          <w:lang w:val="en-GB"/>
+        </w:rPr>
+        <w:t xml:space="preserve">This line is just the xml header using for when loading the project file because this line define the encoding of the file and the xml version used. Without this line the </w:t>
+      </w:r>
+      <w:proofErr w:type="spellStart"/>
+      <w:r>
+        <w:rPr>
+          <w:lang w:val="en-GB"/>
+        </w:rPr>
+        <w:t>Qt</w:t>
+      </w:r>
+      <w:proofErr w:type="spellEnd"/>
+      <w:r>
+        <w:rPr>
+          <w:lang w:val="en-GB"/>
+        </w:rPr>
+        <w:t xml:space="preserve"> xml parser is not able to get the information form the </w:t>
+      </w:r>
+      <w:r>
+        <w:rPr>
+          <w:lang w:val="en-GB"/>
+        </w:rPr>
+        <w:t>file.</w:t>
+      </w:r>
+    </w:p>
+    <w:p>
+      <w:pPr>
+        <w:rPr>
+          <w:noProof/>
+          <w:lang w:val="fr-BE" w:eastAsia="fr-BE"/>
+        </w:rPr>
+      </w:pPr>
+      <w:r>
+        <w:rPr>
+          <w:noProof/>
+          <w:lang w:val="fr-BE" w:eastAsia="fr-BE"/>
+        </w:rPr>
+        <w:drawing>
+          <wp:inline distT="0" distB="0" distL="0" distR="0" wp14:anchorId="395AF6B5" wp14:editId="71B75FAF">
+            <wp:extent cx="1912246" cy="131275"/>
+            <wp:effectExtent l="19050" t="19050" r="12065" b="21590"/>
+            <wp:docPr id="5" name="Image 5"/>
+            <wp:cNvGraphicFramePr>
+              <a:graphicFrameLocks xmlns:a="http://schemas.openxmlformats.org/drawingml/2006/main" noChangeAspect="1"/>
+            </wp:cNvGraphicFramePr>
+            <a:graphic xmlns:a="http://schemas.openxmlformats.org/drawingml/2006/main">
+              <a:graphicData uri="http://schemas.openxmlformats.org/drawingml/2006/picture">
+                <pic:pic xmlns:pic="http://schemas.openxmlformats.org/drawingml/2006/picture">
+                  <pic:nvPicPr>
+                    <pic:cNvPr id="0" name="project-name.png"/>
+                    <pic:cNvPicPr/>
+                  </pic:nvPicPr>
+                  <pic:blipFill rotWithShape="1">
+                    <a:blip r:embed="rId14">
+                      <a:extLst>
+                        <a:ext uri="{28A0092B-C50C-407E-A947-70E740481C1C}">
+                          <a14:useLocalDpi xmlns:a14="http://schemas.microsoft.com/office/drawing/2010/main" val="0"/>
+                        </a:ext>
+                      </a:extLst>
+                    </a:blip>
+                    <a:srcRect l="4087" b="-1"/>
+                    <a:stretch/>
+                  </pic:blipFill>
+                  <pic:spPr bwMode="auto">
+                    <a:xfrm>
+                      <a:off x="0" y="0"/>
+                      <a:ext cx="1977141" cy="135730"/>
+                    </a:xfrm>
+                    <a:prstGeom prst="rect">
+                      <a:avLst/>
+                    </a:prstGeom>
+                    <a:ln>
+                      <a:solidFill>
+                        <a:schemeClr val="tx1"/>
+                      </a:solidFill>
+                    </a:ln>
+                    <a:extLst>
+                      <a:ext uri="{53640926-AAD7-44D8-BBD7-CCE9431645EC}">
+                        <a14:shadowObscured xmlns:a14="http://schemas.microsoft.com/office/drawing/2010/main"/>
+                      </a:ext>
+                    </a:extLst>
+                  </pic:spPr>
+                </pic:pic>
+              </a:graphicData>
+            </a:graphic>
+          </wp:inline>
+        </w:drawing>
+      </w:r>
+    </w:p>
+    <w:p>
+      <w:pPr>
+        <w:rPr>
+          <w:noProof/>
+          <w:lang w:val="en-GB" w:eastAsia="fr-BE"/>
+        </w:rPr>
+      </w:pPr>
+      <w:r>
+        <w:rPr>
+          <w:noProof/>
+          <w:lang w:val="en-GB" w:eastAsia="fr-BE"/>
+        </w:rPr>
+        <w:t xml:space="preserve">This line is just basicly the name of the project defined into the software. </w:t>
+      </w:r>
+      <w:r>
+        <w:rPr>
+          <w:noProof/>
+          <w:lang w:val="en-GB" w:eastAsia="fr-BE"/>
+        </w:rPr>
+        <w:t>This name can be diferent that the name of the project file.</w:t>
+      </w:r>
+    </w:p>
+    <w:p>
+      <w:pPr>
+        <w:rPr>
+          <w:noProof/>
+          <w:lang w:val="en-GB" w:eastAsia="fr-BE"/>
+        </w:rPr>
+      </w:pPr>
+      <w:r>
+        <w:rPr>
+          <w:noProof/>
+          <w:lang w:val="fr-BE" w:eastAsia="fr-BE"/>
+        </w:rPr>
+        <w:drawing>
+          <wp:inline distT="0" distB="0" distL="0" distR="0">
+            <wp:extent cx="4390174" cy="1493880"/>
+            <wp:effectExtent l="19050" t="19050" r="10795" b="11430"/>
+            <wp:docPr id="7" name="Image 7"/>
+            <wp:cNvGraphicFramePr>
+              <a:graphicFrameLocks xmlns:a="http://schemas.openxmlformats.org/drawingml/2006/main" noChangeAspect="1"/>
+            </wp:cNvGraphicFramePr>
+            <a:graphic xmlns:a="http://schemas.openxmlformats.org/drawingml/2006/main">
+              <a:graphicData uri="http://schemas.openxmlformats.org/drawingml/2006/picture">
+                <pic:pic xmlns:pic="http://schemas.openxmlformats.org/drawingml/2006/picture">
+                  <pic:nvPicPr>
+                    <pic:cNvPr id="0" name="sources.png"/>
+                    <pic:cNvPicPr/>
+                  </pic:nvPicPr>
+                  <pic:blipFill>
+                    <a:blip r:embed="rId15">
+                      <a:extLst>
+                        <a:ext uri="{28A0092B-C50C-407E-A947-70E740481C1C}">
+                          <a14:useLocalDpi xmlns:a14="http://schemas.microsoft.com/office/drawing/2010/main" val="0"/>
+                        </a:ext>
+                      </a:extLst>
+                    </a:blip>
+                    <a:stretch>
+                      <a:fillRect/>
+                    </a:stretch>
+                  </pic:blipFill>
+                  <pic:spPr>
+                    <a:xfrm>
+                      <a:off x="0" y="0"/>
+                      <a:ext cx="4400672" cy="1497452"/>
+                    </a:xfrm>
+                    <a:prstGeom prst="rect">
+                      <a:avLst/>
+                    </a:prstGeom>
+                    <a:ln>
+                      <a:solidFill>
+                        <a:schemeClr val="tx1"/>
+                      </a:solidFill>
+                    </a:ln>
+                  </pic:spPr>
+                </pic:pic>
+              </a:graphicData>
+            </a:graphic>
+          </wp:inline>
+        </w:drawing>
+      </w:r>
+    </w:p>
+    <w:p>
+      <w:pPr>
+        <w:rPr>
+          <w:noProof/>
+          <w:lang w:val="en-GB" w:eastAsia="fr-BE"/>
+        </w:rPr>
+      </w:pPr>
+      <w:r>
+        <w:rPr>
+          <w:noProof/>
+          <w:lang w:val="en-GB" w:eastAsia="fr-BE"/>
+        </w:rPr>
+        <w:t>This part of the project file define each used source with his name as it apear into the software and the type of the source.</w:t>
+      </w:r>
+    </w:p>
+    <w:p>
+      <w:pPr>
+        <w:rPr>
+          <w:noProof/>
+          <w:lang w:val="en-GB" w:eastAsia="fr-BE"/>
+        </w:rPr>
+      </w:pPr>
+      <w:r>
+        <w:rPr>
+          <w:noProof/>
+          <w:lang w:val="fr-BE" w:eastAsia="fr-BE"/>
+        </w:rPr>
+        <w:drawing>
+          <wp:inline distT="0" distB="0" distL="0" distR="0">
+            <wp:extent cx="3594100" cy="617340"/>
+            <wp:effectExtent l="19050" t="19050" r="25400" b="11430"/>
+            <wp:docPr id="8" name="Image 8"/>
+            <wp:cNvGraphicFramePr>
+              <a:graphicFrameLocks xmlns:a="http://schemas.openxmlformats.org/drawingml/2006/main" noChangeAspect="1"/>
+            </wp:cNvGraphicFramePr>
+            <a:graphic xmlns:a="http://schemas.openxmlformats.org/drawingml/2006/main">
+              <a:graphicData uri="http://schemas.openxmlformats.org/drawingml/2006/picture">
+                <pic:pic xmlns:pic="http://schemas.openxmlformats.org/drawingml/2006/picture">
+                  <pic:nvPicPr>
+                    <pic:cNvPr id="0" name="platform-authentication.png"/>
+                    <pic:cNvPicPr/>
+                  </pic:nvPicPr>
+                  <pic:blipFill>
+                    <a:blip r:embed="rId16">
+                      <a:extLst>
+                        <a:ext uri="{28A0092B-C50C-407E-A947-70E740481C1C}">
+                          <a14:useLocalDpi xmlns:a14="http://schemas.microsoft.com/office/drawing/2010/main" val="0"/>
+                        </a:ext>
+                      </a:extLst>
+                    </a:blip>
+                    <a:stretch>
+                      <a:fillRect/>
+                    </a:stretch>
+                  </pic:blipFill>
+                  <pic:spPr>
+                    <a:xfrm>
+                      <a:off x="0" y="0"/>
+                      <a:ext cx="3593651" cy="617263"/>
+                    </a:xfrm>
+                    <a:prstGeom prst="rect">
+                      <a:avLst/>
+                    </a:prstGeom>
+                    <a:ln>
+                      <a:solidFill>
+                        <a:schemeClr val="tx1"/>
+                      </a:solidFill>
+                    </a:ln>
+                  </pic:spPr>
+                </pic:pic>
+              </a:graphicData>
+            </a:graphic>
+          </wp:inline>
+        </w:drawing>
+      </w:r>
+    </w:p>
+    <w:p>
+      <w:pPr>
+        <w:rPr>
+          <w:noProof/>
+          <w:lang w:val="en-GB" w:eastAsia="fr-BE"/>
+        </w:rPr>
+      </w:pPr>
+      <w:r>
+        <w:rPr>
+          <w:noProof/>
+          <w:lang w:val="en-GB" w:eastAsia="fr-BE"/>
+        </w:rPr>
+        <w:t>These information are the authentication information for the broadcasting platform.</w:t>
+      </w:r>
+    </w:p>
+    <w:p>
+      <w:pPr>
+        <w:rPr>
+          <w:noProof/>
+          <w:lang w:val="en-GB" w:eastAsia="fr-BE"/>
+        </w:rPr>
+      </w:pPr>
+      <w:r>
+        <w:rPr>
+          <w:noProof/>
+          <w:lang w:val="fr-BE" w:eastAsia="fr-BE"/>
+        </w:rPr>
+        <w:drawing>
+          <wp:inline distT="0" distB="0" distL="0" distR="0">
+            <wp:extent cx="3848100" cy="1415893"/>
+            <wp:effectExtent l="19050" t="19050" r="19050" b="13335"/>
+            <wp:docPr id="9" name="Image 9"/>
+            <wp:cNvGraphicFramePr>
+              <a:graphicFrameLocks xmlns:a="http://schemas.openxmlformats.org/drawingml/2006/main" noChangeAspect="1"/>
+            </wp:cNvGraphicFramePr>
+            <a:graphic xmlns:a="http://schemas.openxmlformats.org/drawingml/2006/main">
+              <a:graphicData uri="http://schemas.openxmlformats.org/drawingml/2006/picture">
+                <pic:pic xmlns:pic="http://schemas.openxmlformats.org/drawingml/2006/picture">
+                  <pic:nvPicPr>
+                    <pic:cNvPr id="0" name="quality.png"/>
+                    <pic:cNvPicPr/>
+                  </pic:nvPicPr>
+                  <pic:blipFill>
+                    <a:blip r:embed="rId17">
+                      <a:extLst>
+                        <a:ext uri="{28A0092B-C50C-407E-A947-70E740481C1C}">
+                          <a14:useLocalDpi xmlns:a14="http://schemas.microsoft.com/office/drawing/2010/main" val="0"/>
+                        </a:ext>
+                      </a:extLst>
+                    </a:blip>
+                    <a:stretch>
+                      <a:fillRect/>
+                    </a:stretch>
+                  </pic:blipFill>
+                  <pic:spPr>
+                    <a:xfrm>
+                      <a:off x="0" y="0"/>
+                      <a:ext cx="3856196" cy="1418872"/>
+                    </a:xfrm>
+                    <a:prstGeom prst="rect">
+                      <a:avLst/>
+                    </a:prstGeom>
+                    <a:ln>
+                      <a:solidFill>
+                        <a:schemeClr val="tx1"/>
+                      </a:solidFill>
+                    </a:ln>
+                  </pic:spPr>
+                </pic:pic>
+              </a:graphicData>
+            </a:graphic>
+          </wp:inline>
+        </w:drawing>
+      </w:r>
+    </w:p>
+    <w:p>
+      <w:pPr>
+        <w:rPr>
+          <w:noProof/>
+          <w:lang w:val="en-GB" w:eastAsia="fr-BE"/>
+        </w:rPr>
+      </w:pPr>
+      <w:r>
+        <w:rPr>
+          <w:noProof/>
+          <w:lang w:val="en-GB" w:eastAsia="fr-BE"/>
+        </w:rPr>
+        <w:t>Finally this part is the most important because it save every configuration for the audio and the video quality the user want to have when streaming the project.</w:t>
+      </w:r>
+    </w:p>
+    <w:p>
+      <w:pPr>
+        <w:rPr>
+          <w:lang w:val="en-GB"/>
+        </w:rPr>
+      </w:pPr>
+      <w:r>
+        <w:rPr>
+          <w:lang w:val="en-GB"/>
+        </w:rPr>
+        <w:br w:type="page"/>
+      </w:r>
+    </w:p>
+    <w:p>
+      <w:pPr>
         <w:pStyle w:val="Titre3"/>
         <w:rPr>
           <w:lang w:val="en-GB"/>
         </w:rPr>
       </w:pPr>
-      <w:bookmarkStart w:id="43" w:name="_Toc351030674"/>
+      <w:bookmarkStart w:id="46" w:name="_Toc351030674"/>
       <w:r>
         <w:rPr>
           <w:lang w:val="en-GB"/>
         </w:rPr>
+        <w:lastRenderedPageBreak/>
         <w:t>Video Capture</w:t>
       </w:r>
-      <w:bookmarkEnd w:id="43"/>
+      <w:bookmarkEnd w:id="46"/>
     </w:p>
     <w:p>
       <w:pPr>
@@ -8305,14 +9350,14 @@
           <w:lang w:val="en-GB"/>
         </w:rPr>
       </w:pPr>
-      <w:bookmarkStart w:id="44" w:name="_Toc351030675"/>
+      <w:bookmarkStart w:id="47" w:name="_Toc351030675"/>
       <w:r>
         <w:rPr>
           <w:lang w:val="en-GB"/>
         </w:rPr>
         <w:t>Video Broadcast</w:t>
       </w:r>
-      <w:bookmarkEnd w:id="44"/>
+      <w:bookmarkEnd w:id="47"/>
     </w:p>
     <w:p>
       <w:pPr>
@@ -8321,14 +9366,14 @@
           <w:lang w:val="en-GB"/>
         </w:rPr>
       </w:pPr>
-      <w:bookmarkStart w:id="45" w:name="_Toc351030676"/>
+      <w:bookmarkStart w:id="48" w:name="_Toc351030676"/>
       <w:r>
         <w:rPr>
           <w:lang w:val="en-GB"/>
         </w:rPr>
         <w:t>Video Display</w:t>
       </w:r>
-      <w:bookmarkEnd w:id="45"/>
+      <w:bookmarkEnd w:id="48"/>
     </w:p>
     <w:p>
       <w:pPr>
@@ -8337,14 +9382,14 @@
           <w:lang w:val="en-GB"/>
         </w:rPr>
       </w:pPr>
-      <w:bookmarkStart w:id="46" w:name="_Toc351030677"/>
+      <w:bookmarkStart w:id="49" w:name="_Toc351030677"/>
       <w:r>
         <w:rPr>
           <w:lang w:val="en-GB"/>
         </w:rPr>
         <w:t>Linux Implementation</w:t>
       </w:r>
-      <w:bookmarkEnd w:id="46"/>
+      <w:bookmarkEnd w:id="49"/>
     </w:p>
     <w:p>
       <w:pPr>
@@ -8372,7 +9417,7 @@
       <w:pPr>
         <w:pStyle w:val="Titre2"/>
       </w:pPr>
-      <w:bookmarkStart w:id="47" w:name="_Toc351030678"/>
+      <w:bookmarkStart w:id="50" w:name="_Toc351030678"/>
       <w:r>
         <w:t xml:space="preserve">Installer on </w:t>
       </w:r>
@@ -8384,18 +9429,18 @@
       <w:r>
         <w:t xml:space="preserve"> and windows</w:t>
       </w:r>
-      <w:bookmarkEnd w:id="47"/>
+      <w:bookmarkEnd w:id="50"/>
     </w:p>
     <w:p>
       <w:pPr>
         <w:pStyle w:val="Titre2"/>
       </w:pPr>
-      <w:bookmarkStart w:id="48" w:name="_Toc351030679"/>
+      <w:bookmarkStart w:id="51" w:name="_Toc351030679"/>
       <w:proofErr w:type="gramStart"/>
       <w:r>
         <w:t>Others ???</w:t>
       </w:r>
-      <w:bookmarkEnd w:id="48"/>
+      <w:bookmarkEnd w:id="51"/>
       <w:proofErr w:type="gramEnd"/>
       <w:r>
         <w:br w:type="page"/>
@@ -8408,7 +9453,7 @@
           <w:lang w:val="en-IE"/>
         </w:rPr>
       </w:pPr>
-      <w:bookmarkStart w:id="49" w:name="_Toc351030680"/>
+      <w:bookmarkStart w:id="52" w:name="_Toc351030680"/>
       <w:r>
         <w:rPr>
           <w:lang w:val="en-IE"/>
@@ -8422,7 +9467,7 @@
         </w:rPr>
         <w:t>: Testing and Evaluation</w:t>
       </w:r>
-      <w:bookmarkEnd w:id="49"/>
+      <w:bookmarkEnd w:id="52"/>
     </w:p>
     <w:p>
       <w:pPr>
@@ -8450,7 +9495,7 @@
           <w:lang w:val="en-IE"/>
         </w:rPr>
       </w:pPr>
-      <w:bookmarkStart w:id="50" w:name="_Toc351030681"/>
+      <w:bookmarkStart w:id="53" w:name="_Toc351030681"/>
       <w:r>
         <w:rPr>
           <w:lang w:val="en-IE"/>
@@ -8464,17 +9509,17 @@
         </w:rPr>
         <w:t>: Conclusion and Further Work</w:t>
       </w:r>
-      <w:bookmarkEnd w:id="50"/>
+      <w:bookmarkEnd w:id="53"/>
     </w:p>
     <w:p>
       <w:pPr>
         <w:pStyle w:val="Titre2"/>
       </w:pPr>
-      <w:bookmarkStart w:id="51" w:name="_Toc351030682"/>
+      <w:bookmarkStart w:id="54" w:name="_Toc351030682"/>
       <w:r>
         <w:t>Further Work</w:t>
       </w:r>
-      <w:bookmarkEnd w:id="51"/>
+      <w:bookmarkEnd w:id="54"/>
     </w:p>
     <w:p>
       <w:pPr>
@@ -8487,15 +9532,15 @@
       <w:pPr>
         <w:pStyle w:val="Titre2"/>
       </w:pPr>
-      <w:bookmarkStart w:id="52" w:name="_Toc351030683"/>
+      <w:bookmarkStart w:id="55" w:name="_Toc351030683"/>
       <w:r>
         <w:t>Conclusion</w:t>
       </w:r>
-      <w:bookmarkEnd w:id="52"/>
+      <w:bookmarkEnd w:id="55"/>
     </w:p>
     <w:sectPr>
-      <w:headerReference w:type="default" r:id="rId12"/>
-      <w:footerReference w:type="default" r:id="rId13"/>
+      <w:headerReference w:type="default" r:id="rId18"/>
+      <w:footerReference w:type="default" r:id="rId19"/>
       <w:pgSz w:w="11906" w:h="16838"/>
       <w:pgMar w:top="1417" w:right="1417" w:bottom="1417" w:left="1417" w:header="708" w:footer="708" w:gutter="0"/>
       <w:pgNumType w:start="0"/>
@@ -8505,6 +9550,43 @@
     </w:sectPr>
   </w:body>
 </w:document>
+</file>
+
+<file path=word/comments.xml><?xml version="1.0" encoding="utf-8"?>
+<w:comments xmlns:wpc="http://schemas.microsoft.com/office/word/2010/wordprocessingCanvas" xmlns:mc="http://schemas.openxmlformats.org/markup-compatibility/2006" xmlns:o="urn:schemas-microsoft-com:office:office" xmlns:r="http://schemas.openxmlformats.org/officeDocument/2006/relationships" xmlns:m="http://schemas.openxmlformats.org/officeDocument/2006/math" xmlns:v="urn:schemas-microsoft-com:vml" xmlns:wp14="http://schemas.microsoft.com/office/word/2010/wordprocessingDrawing" xmlns:wp="http://schemas.openxmlformats.org/drawingml/2006/wordprocessingDrawing" xmlns:w10="urn:schemas-microsoft-com:office:word" xmlns:w="http://schemas.openxmlformats.org/wordprocessingml/2006/main" xmlns:w14="http://schemas.microsoft.com/office/word/2010/wordml" xmlns:wpg="http://schemas.microsoft.com/office/word/2010/wordprocessingGroup" xmlns:wpi="http://schemas.microsoft.com/office/word/2010/wordprocessingInk" xmlns:wne="http://schemas.microsoft.com/office/word/2006/wordml" xmlns:wps="http://schemas.microsoft.com/office/word/2010/wordprocessingShape" mc:Ignorable="w14 wp14">
+  <w:comment w:id="13" w:author="ModM" w:date="2013-04-09T15:00:00Z" w:initials="M">
+    <w:p>
+      <w:pPr>
+        <w:pStyle w:val="Commentaire"/>
+      </w:pPr>
+      <w:r>
+        <w:rPr>
+          <w:rStyle w:val="Marquedecommentaire"/>
+        </w:rPr>
+        <w:annotationRef/>
+      </w:r>
+      <w:r>
+        <w:t>Début Modifications Benoit 09/04/13</w:t>
+      </w:r>
+    </w:p>
+  </w:comment>
+  <w:comment w:id="44" w:author="ModM" w:date="2013-04-09T16:43:00Z" w:initials="M">
+    <w:p>
+      <w:pPr>
+        <w:pStyle w:val="Commentaire"/>
+      </w:pPr>
+      <w:r>
+        <w:rPr>
+          <w:rStyle w:val="Marquedecommentaire"/>
+        </w:rPr>
+        <w:annotationRef/>
+      </w:r>
+      <w:r>
+        <w:t>Modification benoit 09-04-13</w:t>
+      </w:r>
+    </w:p>
+  </w:comment>
+</w:comments>
 </file>
 
 <file path=word/endnotes.xml><?xml version="1.0" encoding="utf-8"?>
@@ -8665,7 +9747,7 @@
                               <w:sz w:val="32"/>
                               <w:szCs w:val="40"/>
                             </w:rPr>
-                            <w:t>14</w:t>
+                            <w:t>13</w:t>
                           </w:r>
                           <w:r>
                             <w:rPr>
@@ -8752,7 +9834,7 @@
                         <w:sz w:val="32"/>
                         <w:szCs w:val="40"/>
                       </w:rPr>
-                      <w:t>14</w:t>
+                      <w:t>13</w:t>
                     </w:r>
                     <w:r>
                       <w:rPr>
@@ -9018,6 +10100,184 @@
 <file path=word/numbering.xml><?xml version="1.0" encoding="utf-8"?>
 <w:numbering xmlns:wpc="http://schemas.microsoft.com/office/word/2010/wordprocessingCanvas" xmlns:mc="http://schemas.openxmlformats.org/markup-compatibility/2006" xmlns:o="urn:schemas-microsoft-com:office:office" xmlns:r="http://schemas.openxmlformats.org/officeDocument/2006/relationships" xmlns:m="http://schemas.openxmlformats.org/officeDocument/2006/math" xmlns:v="urn:schemas-microsoft-com:vml" xmlns:wp14="http://schemas.microsoft.com/office/word/2010/wordprocessingDrawing" xmlns:wp="http://schemas.openxmlformats.org/drawingml/2006/wordprocessingDrawing" xmlns:w10="urn:schemas-microsoft-com:office:word" xmlns:w="http://schemas.openxmlformats.org/wordprocessingml/2006/main" xmlns:w14="http://schemas.microsoft.com/office/word/2010/wordml" xmlns:wpg="http://schemas.microsoft.com/office/word/2010/wordprocessingGroup" xmlns:wpi="http://schemas.microsoft.com/office/word/2010/wordprocessingInk" xmlns:wne="http://schemas.microsoft.com/office/word/2006/wordml" xmlns:wps="http://schemas.microsoft.com/office/word/2010/wordprocessingShape" mc:Ignorable="w14 wp14">
   <w:abstractNum w:abstractNumId="0">
+    <w:nsid w:val="041E1FD3"/>
+    <w:multiLevelType w:val="hybridMultilevel"/>
+    <w:tmpl w:val="8A321612"/>
+    <w:lvl w:ilvl="0" w:tplc="AA366CD4">
+      <w:start w:val="1"/>
+      <w:numFmt w:val="decimal"/>
+      <w:lvlText w:val="%1)"/>
+      <w:lvlJc w:val="left"/>
+      <w:pPr>
+        <w:ind w:left="1068" w:hanging="360"/>
+      </w:pPr>
+      <w:rPr>
+        <w:rFonts w:hint="default"/>
+      </w:rPr>
+    </w:lvl>
+    <w:lvl w:ilvl="1" w:tplc="080C0019" w:tentative="1">
+      <w:start w:val="1"/>
+      <w:numFmt w:val="lowerLetter"/>
+      <w:lvlText w:val="%2."/>
+      <w:lvlJc w:val="left"/>
+      <w:pPr>
+        <w:ind w:left="1788" w:hanging="360"/>
+      </w:pPr>
+    </w:lvl>
+    <w:lvl w:ilvl="2" w:tplc="080C001B" w:tentative="1">
+      <w:start w:val="1"/>
+      <w:numFmt w:val="lowerRoman"/>
+      <w:lvlText w:val="%3."/>
+      <w:lvlJc w:val="right"/>
+      <w:pPr>
+        <w:ind w:left="2508" w:hanging="180"/>
+      </w:pPr>
+    </w:lvl>
+    <w:lvl w:ilvl="3" w:tplc="080C000F" w:tentative="1">
+      <w:start w:val="1"/>
+      <w:numFmt w:val="decimal"/>
+      <w:lvlText w:val="%4."/>
+      <w:lvlJc w:val="left"/>
+      <w:pPr>
+        <w:ind w:left="3228" w:hanging="360"/>
+      </w:pPr>
+    </w:lvl>
+    <w:lvl w:ilvl="4" w:tplc="080C0019" w:tentative="1">
+      <w:start w:val="1"/>
+      <w:numFmt w:val="lowerLetter"/>
+      <w:lvlText w:val="%5."/>
+      <w:lvlJc w:val="left"/>
+      <w:pPr>
+        <w:ind w:left="3948" w:hanging="360"/>
+      </w:pPr>
+    </w:lvl>
+    <w:lvl w:ilvl="5" w:tplc="080C001B" w:tentative="1">
+      <w:start w:val="1"/>
+      <w:numFmt w:val="lowerRoman"/>
+      <w:lvlText w:val="%6."/>
+      <w:lvlJc w:val="right"/>
+      <w:pPr>
+        <w:ind w:left="4668" w:hanging="180"/>
+      </w:pPr>
+    </w:lvl>
+    <w:lvl w:ilvl="6" w:tplc="080C000F" w:tentative="1">
+      <w:start w:val="1"/>
+      <w:numFmt w:val="decimal"/>
+      <w:lvlText w:val="%7."/>
+      <w:lvlJc w:val="left"/>
+      <w:pPr>
+        <w:ind w:left="5388" w:hanging="360"/>
+      </w:pPr>
+    </w:lvl>
+    <w:lvl w:ilvl="7" w:tplc="080C0019" w:tentative="1">
+      <w:start w:val="1"/>
+      <w:numFmt w:val="lowerLetter"/>
+      <w:lvlText w:val="%8."/>
+      <w:lvlJc w:val="left"/>
+      <w:pPr>
+        <w:ind w:left="6108" w:hanging="360"/>
+      </w:pPr>
+    </w:lvl>
+    <w:lvl w:ilvl="8" w:tplc="080C001B" w:tentative="1">
+      <w:start w:val="1"/>
+      <w:numFmt w:val="lowerRoman"/>
+      <w:lvlText w:val="%9."/>
+      <w:lvlJc w:val="right"/>
+      <w:pPr>
+        <w:ind w:left="6828" w:hanging="180"/>
+      </w:pPr>
+    </w:lvl>
+  </w:abstractNum>
+  <w:abstractNum w:abstractNumId="1">
+    <w:nsid w:val="0BB95CAC"/>
+    <w:multiLevelType w:val="hybridMultilevel"/>
+    <w:tmpl w:val="658663EC"/>
+    <w:lvl w:ilvl="0" w:tplc="665EA27E">
+      <w:start w:val="1"/>
+      <w:numFmt w:val="decimal"/>
+      <w:lvlText w:val="%1)"/>
+      <w:lvlJc w:val="left"/>
+      <w:pPr>
+        <w:ind w:left="1068" w:hanging="360"/>
+      </w:pPr>
+      <w:rPr>
+        <w:rFonts w:hint="default"/>
+      </w:rPr>
+    </w:lvl>
+    <w:lvl w:ilvl="1" w:tplc="080C0019" w:tentative="1">
+      <w:start w:val="1"/>
+      <w:numFmt w:val="lowerLetter"/>
+      <w:lvlText w:val="%2."/>
+      <w:lvlJc w:val="left"/>
+      <w:pPr>
+        <w:ind w:left="1788" w:hanging="360"/>
+      </w:pPr>
+    </w:lvl>
+    <w:lvl w:ilvl="2" w:tplc="080C001B" w:tentative="1">
+      <w:start w:val="1"/>
+      <w:numFmt w:val="lowerRoman"/>
+      <w:lvlText w:val="%3."/>
+      <w:lvlJc w:val="right"/>
+      <w:pPr>
+        <w:ind w:left="2508" w:hanging="180"/>
+      </w:pPr>
+    </w:lvl>
+    <w:lvl w:ilvl="3" w:tplc="080C000F" w:tentative="1">
+      <w:start w:val="1"/>
+      <w:numFmt w:val="decimal"/>
+      <w:lvlText w:val="%4."/>
+      <w:lvlJc w:val="left"/>
+      <w:pPr>
+        <w:ind w:left="3228" w:hanging="360"/>
+      </w:pPr>
+    </w:lvl>
+    <w:lvl w:ilvl="4" w:tplc="080C0019" w:tentative="1">
+      <w:start w:val="1"/>
+      <w:numFmt w:val="lowerLetter"/>
+      <w:lvlText w:val="%5."/>
+      <w:lvlJc w:val="left"/>
+      <w:pPr>
+        <w:ind w:left="3948" w:hanging="360"/>
+      </w:pPr>
+    </w:lvl>
+    <w:lvl w:ilvl="5" w:tplc="080C001B" w:tentative="1">
+      <w:start w:val="1"/>
+      <w:numFmt w:val="lowerRoman"/>
+      <w:lvlText w:val="%6."/>
+      <w:lvlJc w:val="right"/>
+      <w:pPr>
+        <w:ind w:left="4668" w:hanging="180"/>
+      </w:pPr>
+    </w:lvl>
+    <w:lvl w:ilvl="6" w:tplc="080C000F" w:tentative="1">
+      <w:start w:val="1"/>
+      <w:numFmt w:val="decimal"/>
+      <w:lvlText w:val="%7."/>
+      <w:lvlJc w:val="left"/>
+      <w:pPr>
+        <w:ind w:left="5388" w:hanging="360"/>
+      </w:pPr>
+    </w:lvl>
+    <w:lvl w:ilvl="7" w:tplc="080C0019" w:tentative="1">
+      <w:start w:val="1"/>
+      <w:numFmt w:val="lowerLetter"/>
+      <w:lvlText w:val="%8."/>
+      <w:lvlJc w:val="left"/>
+      <w:pPr>
+        <w:ind w:left="6108" w:hanging="360"/>
+      </w:pPr>
+    </w:lvl>
+    <w:lvl w:ilvl="8" w:tplc="080C001B" w:tentative="1">
+      <w:start w:val="1"/>
+      <w:numFmt w:val="lowerRoman"/>
+      <w:lvlText w:val="%9."/>
+      <w:lvlJc w:val="right"/>
+      <w:pPr>
+        <w:ind w:left="6828" w:hanging="180"/>
+      </w:pPr>
+    </w:lvl>
+  </w:abstractNum>
+  <w:abstractNum w:abstractNumId="2">
     <w:nsid w:val="0F347A94"/>
     <w:multiLevelType w:val="hybridMultilevel"/>
     <w:tmpl w:val="B44EA7D8"/>
@@ -9103,7 +10363,185 @@
       </w:pPr>
     </w:lvl>
   </w:abstractNum>
-  <w:abstractNum w:abstractNumId="1">
+  <w:abstractNum w:abstractNumId="3">
+    <w:nsid w:val="113F41D1"/>
+    <w:multiLevelType w:val="hybridMultilevel"/>
+    <w:tmpl w:val="B33203EA"/>
+    <w:lvl w:ilvl="0" w:tplc="7ACED59E">
+      <w:start w:val="1"/>
+      <w:numFmt w:val="decimal"/>
+      <w:lvlText w:val="%1)"/>
+      <w:lvlJc w:val="left"/>
+      <w:pPr>
+        <w:ind w:left="1068" w:hanging="360"/>
+      </w:pPr>
+      <w:rPr>
+        <w:rFonts w:hint="default"/>
+      </w:rPr>
+    </w:lvl>
+    <w:lvl w:ilvl="1" w:tplc="080C0019" w:tentative="1">
+      <w:start w:val="1"/>
+      <w:numFmt w:val="lowerLetter"/>
+      <w:lvlText w:val="%2."/>
+      <w:lvlJc w:val="left"/>
+      <w:pPr>
+        <w:ind w:left="1788" w:hanging="360"/>
+      </w:pPr>
+    </w:lvl>
+    <w:lvl w:ilvl="2" w:tplc="080C001B" w:tentative="1">
+      <w:start w:val="1"/>
+      <w:numFmt w:val="lowerRoman"/>
+      <w:lvlText w:val="%3."/>
+      <w:lvlJc w:val="right"/>
+      <w:pPr>
+        <w:ind w:left="2508" w:hanging="180"/>
+      </w:pPr>
+    </w:lvl>
+    <w:lvl w:ilvl="3" w:tplc="080C000F" w:tentative="1">
+      <w:start w:val="1"/>
+      <w:numFmt w:val="decimal"/>
+      <w:lvlText w:val="%4."/>
+      <w:lvlJc w:val="left"/>
+      <w:pPr>
+        <w:ind w:left="3228" w:hanging="360"/>
+      </w:pPr>
+    </w:lvl>
+    <w:lvl w:ilvl="4" w:tplc="080C0019" w:tentative="1">
+      <w:start w:val="1"/>
+      <w:numFmt w:val="lowerLetter"/>
+      <w:lvlText w:val="%5."/>
+      <w:lvlJc w:val="left"/>
+      <w:pPr>
+        <w:ind w:left="3948" w:hanging="360"/>
+      </w:pPr>
+    </w:lvl>
+    <w:lvl w:ilvl="5" w:tplc="080C001B" w:tentative="1">
+      <w:start w:val="1"/>
+      <w:numFmt w:val="lowerRoman"/>
+      <w:lvlText w:val="%6."/>
+      <w:lvlJc w:val="right"/>
+      <w:pPr>
+        <w:ind w:left="4668" w:hanging="180"/>
+      </w:pPr>
+    </w:lvl>
+    <w:lvl w:ilvl="6" w:tplc="080C000F" w:tentative="1">
+      <w:start w:val="1"/>
+      <w:numFmt w:val="decimal"/>
+      <w:lvlText w:val="%7."/>
+      <w:lvlJc w:val="left"/>
+      <w:pPr>
+        <w:ind w:left="5388" w:hanging="360"/>
+      </w:pPr>
+    </w:lvl>
+    <w:lvl w:ilvl="7" w:tplc="080C0019" w:tentative="1">
+      <w:start w:val="1"/>
+      <w:numFmt w:val="lowerLetter"/>
+      <w:lvlText w:val="%8."/>
+      <w:lvlJc w:val="left"/>
+      <w:pPr>
+        <w:ind w:left="6108" w:hanging="360"/>
+      </w:pPr>
+    </w:lvl>
+    <w:lvl w:ilvl="8" w:tplc="080C001B" w:tentative="1">
+      <w:start w:val="1"/>
+      <w:numFmt w:val="lowerRoman"/>
+      <w:lvlText w:val="%9."/>
+      <w:lvlJc w:val="right"/>
+      <w:pPr>
+        <w:ind w:left="6828" w:hanging="180"/>
+      </w:pPr>
+    </w:lvl>
+  </w:abstractNum>
+  <w:abstractNum w:abstractNumId="4">
+    <w:nsid w:val="13695378"/>
+    <w:multiLevelType w:val="hybridMultilevel"/>
+    <w:tmpl w:val="BC1C2EEC"/>
+    <w:lvl w:ilvl="0" w:tplc="1A7A0290">
+      <w:start w:val="1"/>
+      <w:numFmt w:val="decimal"/>
+      <w:lvlText w:val="%1)"/>
+      <w:lvlJc w:val="left"/>
+      <w:pPr>
+        <w:ind w:left="1068" w:hanging="360"/>
+      </w:pPr>
+      <w:rPr>
+        <w:rFonts w:hint="default"/>
+      </w:rPr>
+    </w:lvl>
+    <w:lvl w:ilvl="1" w:tplc="080C0019" w:tentative="1">
+      <w:start w:val="1"/>
+      <w:numFmt w:val="lowerLetter"/>
+      <w:lvlText w:val="%2."/>
+      <w:lvlJc w:val="left"/>
+      <w:pPr>
+        <w:ind w:left="1788" w:hanging="360"/>
+      </w:pPr>
+    </w:lvl>
+    <w:lvl w:ilvl="2" w:tplc="080C001B" w:tentative="1">
+      <w:start w:val="1"/>
+      <w:numFmt w:val="lowerRoman"/>
+      <w:lvlText w:val="%3."/>
+      <w:lvlJc w:val="right"/>
+      <w:pPr>
+        <w:ind w:left="2508" w:hanging="180"/>
+      </w:pPr>
+    </w:lvl>
+    <w:lvl w:ilvl="3" w:tplc="080C000F" w:tentative="1">
+      <w:start w:val="1"/>
+      <w:numFmt w:val="decimal"/>
+      <w:lvlText w:val="%4."/>
+      <w:lvlJc w:val="left"/>
+      <w:pPr>
+        <w:ind w:left="3228" w:hanging="360"/>
+      </w:pPr>
+    </w:lvl>
+    <w:lvl w:ilvl="4" w:tplc="080C0019" w:tentative="1">
+      <w:start w:val="1"/>
+      <w:numFmt w:val="lowerLetter"/>
+      <w:lvlText w:val="%5."/>
+      <w:lvlJc w:val="left"/>
+      <w:pPr>
+        <w:ind w:left="3948" w:hanging="360"/>
+      </w:pPr>
+    </w:lvl>
+    <w:lvl w:ilvl="5" w:tplc="080C001B" w:tentative="1">
+      <w:start w:val="1"/>
+      <w:numFmt w:val="lowerRoman"/>
+      <w:lvlText w:val="%6."/>
+      <w:lvlJc w:val="right"/>
+      <w:pPr>
+        <w:ind w:left="4668" w:hanging="180"/>
+      </w:pPr>
+    </w:lvl>
+    <w:lvl w:ilvl="6" w:tplc="080C000F" w:tentative="1">
+      <w:start w:val="1"/>
+      <w:numFmt w:val="decimal"/>
+      <w:lvlText w:val="%7."/>
+      <w:lvlJc w:val="left"/>
+      <w:pPr>
+        <w:ind w:left="5388" w:hanging="360"/>
+      </w:pPr>
+    </w:lvl>
+    <w:lvl w:ilvl="7" w:tplc="080C0019" w:tentative="1">
+      <w:start w:val="1"/>
+      <w:numFmt w:val="lowerLetter"/>
+      <w:lvlText w:val="%8."/>
+      <w:lvlJc w:val="left"/>
+      <w:pPr>
+        <w:ind w:left="6108" w:hanging="360"/>
+      </w:pPr>
+    </w:lvl>
+    <w:lvl w:ilvl="8" w:tplc="080C001B" w:tentative="1">
+      <w:start w:val="1"/>
+      <w:numFmt w:val="lowerRoman"/>
+      <w:lvlText w:val="%9."/>
+      <w:lvlJc w:val="right"/>
+      <w:pPr>
+        <w:ind w:left="6828" w:hanging="180"/>
+      </w:pPr>
+    </w:lvl>
+  </w:abstractNum>
+  <w:abstractNum w:abstractNumId="5">
     <w:nsid w:val="2882417E"/>
     <w:multiLevelType w:val="multilevel"/>
     <w:tmpl w:val="616E15BC"/>
@@ -9198,7 +10636,7 @@
       </w:pPr>
     </w:lvl>
   </w:abstractNum>
-  <w:abstractNum w:abstractNumId="2">
+  <w:abstractNum w:abstractNumId="6">
     <w:nsid w:val="37474E16"/>
     <w:multiLevelType w:val="hybridMultilevel"/>
     <w:tmpl w:val="3536AD32"/>
@@ -9284,7 +10722,96 @@
       </w:pPr>
     </w:lvl>
   </w:abstractNum>
-  <w:abstractNum w:abstractNumId="3">
+  <w:abstractNum w:abstractNumId="7">
+    <w:nsid w:val="397D4159"/>
+    <w:multiLevelType w:val="hybridMultilevel"/>
+    <w:tmpl w:val="5B72B1D0"/>
+    <w:lvl w:ilvl="0" w:tplc="FB84AF9A">
+      <w:start w:val="1"/>
+      <w:numFmt w:val="decimal"/>
+      <w:lvlText w:val="%1)"/>
+      <w:lvlJc w:val="left"/>
+      <w:pPr>
+        <w:ind w:left="1041" w:hanging="360"/>
+      </w:pPr>
+      <w:rPr>
+        <w:rFonts w:hint="default"/>
+      </w:rPr>
+    </w:lvl>
+    <w:lvl w:ilvl="1" w:tplc="080C0019" w:tentative="1">
+      <w:start w:val="1"/>
+      <w:numFmt w:val="lowerLetter"/>
+      <w:lvlText w:val="%2."/>
+      <w:lvlJc w:val="left"/>
+      <w:pPr>
+        <w:ind w:left="1761" w:hanging="360"/>
+      </w:pPr>
+    </w:lvl>
+    <w:lvl w:ilvl="2" w:tplc="080C001B" w:tentative="1">
+      <w:start w:val="1"/>
+      <w:numFmt w:val="lowerRoman"/>
+      <w:lvlText w:val="%3."/>
+      <w:lvlJc w:val="right"/>
+      <w:pPr>
+        <w:ind w:left="2481" w:hanging="180"/>
+      </w:pPr>
+    </w:lvl>
+    <w:lvl w:ilvl="3" w:tplc="080C000F" w:tentative="1">
+      <w:start w:val="1"/>
+      <w:numFmt w:val="decimal"/>
+      <w:lvlText w:val="%4."/>
+      <w:lvlJc w:val="left"/>
+      <w:pPr>
+        <w:ind w:left="3201" w:hanging="360"/>
+      </w:pPr>
+    </w:lvl>
+    <w:lvl w:ilvl="4" w:tplc="080C0019" w:tentative="1">
+      <w:start w:val="1"/>
+      <w:numFmt w:val="lowerLetter"/>
+      <w:lvlText w:val="%5."/>
+      <w:lvlJc w:val="left"/>
+      <w:pPr>
+        <w:ind w:left="3921" w:hanging="360"/>
+      </w:pPr>
+    </w:lvl>
+    <w:lvl w:ilvl="5" w:tplc="080C001B" w:tentative="1">
+      <w:start w:val="1"/>
+      <w:numFmt w:val="lowerRoman"/>
+      <w:lvlText w:val="%6."/>
+      <w:lvlJc w:val="right"/>
+      <w:pPr>
+        <w:ind w:left="4641" w:hanging="180"/>
+      </w:pPr>
+    </w:lvl>
+    <w:lvl w:ilvl="6" w:tplc="080C000F" w:tentative="1">
+      <w:start w:val="1"/>
+      <w:numFmt w:val="decimal"/>
+      <w:lvlText w:val="%7."/>
+      <w:lvlJc w:val="left"/>
+      <w:pPr>
+        <w:ind w:left="5361" w:hanging="360"/>
+      </w:pPr>
+    </w:lvl>
+    <w:lvl w:ilvl="7" w:tplc="080C0019" w:tentative="1">
+      <w:start w:val="1"/>
+      <w:numFmt w:val="lowerLetter"/>
+      <w:lvlText w:val="%8."/>
+      <w:lvlJc w:val="left"/>
+      <w:pPr>
+        <w:ind w:left="6081" w:hanging="360"/>
+      </w:pPr>
+    </w:lvl>
+    <w:lvl w:ilvl="8" w:tplc="080C001B" w:tentative="1">
+      <w:start w:val="1"/>
+      <w:numFmt w:val="lowerRoman"/>
+      <w:lvlText w:val="%9."/>
+      <w:lvlJc w:val="right"/>
+      <w:pPr>
+        <w:ind w:left="6801" w:hanging="180"/>
+      </w:pPr>
+    </w:lvl>
+  </w:abstractNum>
+  <w:abstractNum w:abstractNumId="8">
     <w:nsid w:val="42B73634"/>
     <w:multiLevelType w:val="multilevel"/>
     <w:tmpl w:val="293A1C68"/>
@@ -9370,7 +10897,96 @@
       </w:pPr>
     </w:lvl>
   </w:abstractNum>
-  <w:abstractNum w:abstractNumId="4">
+  <w:abstractNum w:abstractNumId="9">
+    <w:nsid w:val="53F64A2B"/>
+    <w:multiLevelType w:val="hybridMultilevel"/>
+    <w:tmpl w:val="553C70EC"/>
+    <w:lvl w:ilvl="0" w:tplc="B4581DAA">
+      <w:start w:val="1"/>
+      <w:numFmt w:val="decimal"/>
+      <w:lvlText w:val="%1)"/>
+      <w:lvlJc w:val="left"/>
+      <w:pPr>
+        <w:ind w:left="1068" w:hanging="360"/>
+      </w:pPr>
+      <w:rPr>
+        <w:rFonts w:hint="default"/>
+      </w:rPr>
+    </w:lvl>
+    <w:lvl w:ilvl="1" w:tplc="080C0019" w:tentative="1">
+      <w:start w:val="1"/>
+      <w:numFmt w:val="lowerLetter"/>
+      <w:lvlText w:val="%2."/>
+      <w:lvlJc w:val="left"/>
+      <w:pPr>
+        <w:ind w:left="1788" w:hanging="360"/>
+      </w:pPr>
+    </w:lvl>
+    <w:lvl w:ilvl="2" w:tplc="080C001B" w:tentative="1">
+      <w:start w:val="1"/>
+      <w:numFmt w:val="lowerRoman"/>
+      <w:lvlText w:val="%3."/>
+      <w:lvlJc w:val="right"/>
+      <w:pPr>
+        <w:ind w:left="2508" w:hanging="180"/>
+      </w:pPr>
+    </w:lvl>
+    <w:lvl w:ilvl="3" w:tplc="080C000F" w:tentative="1">
+      <w:start w:val="1"/>
+      <w:numFmt w:val="decimal"/>
+      <w:lvlText w:val="%4."/>
+      <w:lvlJc w:val="left"/>
+      <w:pPr>
+        <w:ind w:left="3228" w:hanging="360"/>
+      </w:pPr>
+    </w:lvl>
+    <w:lvl w:ilvl="4" w:tplc="080C0019" w:tentative="1">
+      <w:start w:val="1"/>
+      <w:numFmt w:val="lowerLetter"/>
+      <w:lvlText w:val="%5."/>
+      <w:lvlJc w:val="left"/>
+      <w:pPr>
+        <w:ind w:left="3948" w:hanging="360"/>
+      </w:pPr>
+    </w:lvl>
+    <w:lvl w:ilvl="5" w:tplc="080C001B" w:tentative="1">
+      <w:start w:val="1"/>
+      <w:numFmt w:val="lowerRoman"/>
+      <w:lvlText w:val="%6."/>
+      <w:lvlJc w:val="right"/>
+      <w:pPr>
+        <w:ind w:left="4668" w:hanging="180"/>
+      </w:pPr>
+    </w:lvl>
+    <w:lvl w:ilvl="6" w:tplc="080C000F" w:tentative="1">
+      <w:start w:val="1"/>
+      <w:numFmt w:val="decimal"/>
+      <w:lvlText w:val="%7."/>
+      <w:lvlJc w:val="left"/>
+      <w:pPr>
+        <w:ind w:left="5388" w:hanging="360"/>
+      </w:pPr>
+    </w:lvl>
+    <w:lvl w:ilvl="7" w:tplc="080C0019" w:tentative="1">
+      <w:start w:val="1"/>
+      <w:numFmt w:val="lowerLetter"/>
+      <w:lvlText w:val="%8."/>
+      <w:lvlJc w:val="left"/>
+      <w:pPr>
+        <w:ind w:left="6108" w:hanging="360"/>
+      </w:pPr>
+    </w:lvl>
+    <w:lvl w:ilvl="8" w:tplc="080C001B" w:tentative="1">
+      <w:start w:val="1"/>
+      <w:numFmt w:val="lowerRoman"/>
+      <w:lvlText w:val="%9."/>
+      <w:lvlJc w:val="right"/>
+      <w:pPr>
+        <w:ind w:left="6828" w:hanging="180"/>
+      </w:pPr>
+    </w:lvl>
+  </w:abstractNum>
+  <w:abstractNum w:abstractNumId="10">
     <w:nsid w:val="6D93656E"/>
     <w:multiLevelType w:val="multilevel"/>
     <w:tmpl w:val="5F20C106"/>
@@ -9460,19 +11076,19 @@
     </w:lvl>
   </w:abstractNum>
   <w:num w:numId="1">
-    <w:abstractNumId w:val="4"/>
+    <w:abstractNumId w:val="10"/>
   </w:num>
   <w:num w:numId="2">
-    <w:abstractNumId w:val="2"/>
+    <w:abstractNumId w:val="6"/>
   </w:num>
   <w:num w:numId="3">
-    <w:abstractNumId w:val="3"/>
+    <w:abstractNumId w:val="8"/>
   </w:num>
   <w:num w:numId="4">
-    <w:abstractNumId w:val="1"/>
+    <w:abstractNumId w:val="5"/>
   </w:num>
   <w:num w:numId="5">
-    <w:abstractNumId w:val="1"/>
+    <w:abstractNumId w:val="5"/>
     <w:lvlOverride w:ilvl="0">
       <w:startOverride w:val="1"/>
     </w:lvlOverride>
@@ -9502,7 +11118,25 @@
     </w:lvlOverride>
   </w:num>
   <w:num w:numId="6">
+    <w:abstractNumId w:val="2"/>
+  </w:num>
+  <w:num w:numId="7">
+    <w:abstractNumId w:val="4"/>
+  </w:num>
+  <w:num w:numId="8">
+    <w:abstractNumId w:val="3"/>
+  </w:num>
+  <w:num w:numId="9">
+    <w:abstractNumId w:val="1"/>
+  </w:num>
+  <w:num w:numId="10">
     <w:abstractNumId w:val="0"/>
+  </w:num>
+  <w:num w:numId="11">
+    <w:abstractNumId w:val="9"/>
+  </w:num>
+  <w:num w:numId="12">
+    <w:abstractNumId w:val="7"/>
   </w:num>
 </w:numbering>
 </file>
@@ -11316,37 +12950,6 @@
         </w:p>
       </w:docPartBody>
     </w:docPart>
-    <w:docPart>
-      <w:docPartPr>
-        <w:name w:val="5250E3472F1642EEADA46A3D5361AEFA"/>
-        <w:category>
-          <w:name w:val="Général"/>
-          <w:gallery w:val="placeholder"/>
-        </w:category>
-        <w:types>
-          <w:type w:val="bbPlcHdr"/>
-        </w:types>
-        <w:behaviors>
-          <w:behavior w:val="content"/>
-        </w:behaviors>
-        <w:guid w:val="{BE30EE19-5BF6-4763-83C0-57F6AE727222}"/>
-      </w:docPartPr>
-      <w:docPartBody>
-        <w:p>
-          <w:pPr>
-            <w:pStyle w:val="5250E3472F1642EEADA46A3D5361AEFA"/>
-          </w:pPr>
-          <w:r>
-            <w:rPr>
-              <w:rFonts w:asciiTheme="majorHAnsi" w:eastAsiaTheme="majorEastAsia" w:hAnsiTheme="majorHAnsi" w:cstheme="majorBidi"/>
-              <w:sz w:val="44"/>
-              <w:szCs w:val="44"/>
-            </w:rPr>
-            <w:t>[Sous-titre du document]</w:t>
-          </w:r>
-        </w:p>
-      </w:docPartBody>
-    </w:docPart>
   </w:docParts>
 </w:glossaryDocument>
 </file>
@@ -11407,6 +13010,7 @@
   <w:rsids>
     <w:rsidRoot w:val="007056F6"/>
     <w:rsid w:val="0000446B"/>
+    <w:rsid w:val="005766E4"/>
     <w:rsid w:val="007056F6"/>
     <w:rsid w:val="007E5BD6"/>
     <w:rsid w:val="00866497"/>
@@ -12217,7 +13821,7 @@
 </file>
 
 <file path=customXml/itemProps2.xml><?xml version="1.0" encoding="utf-8"?>
-<ds:datastoreItem xmlns:ds="http://schemas.openxmlformats.org/officeDocument/2006/customXml" ds:itemID="{F0CDCF6E-ED43-4895-9E1E-A4FE00885BCB}">
+<ds:datastoreItem xmlns:ds="http://schemas.openxmlformats.org/officeDocument/2006/customXml" ds:itemID="{BBD10CD4-7D9F-457E-9CA1-C692E0C4224D}">
   <ds:schemaRefs>
     <ds:schemaRef ds:uri="http://schemas.openxmlformats.org/officeDocument/2006/bibliography"/>
   </ds:schemaRefs>

</xml_diff>